<commit_message>
REPORTGEN-997: fix legacy reports
</commit_message>
<xml_diff>
--- a/CastReporting.Reporting.Core/Templates/Application/Legacy reports/Assessment-Security1.docx
+++ b/CastReporting.Reporting.Core/Templates/Application/Legacy reports/Assessment-Security1.docx
@@ -1,6 +1,6 @@
 
 <file path=word/document.xml><?xml version="1.0" encoding="utf-8"?>
-<w:document xmlns:wpc="http://schemas.microsoft.com/office/word/2010/wordprocessingCanvas" xmlns:cx="http://schemas.microsoft.com/office/drawing/2014/chartex" xmlns:cx1="http://schemas.microsoft.com/office/drawing/2015/9/8/chartex" xmlns:cx2="http://schemas.microsoft.com/office/drawing/2015/10/21/chartex" xmlns:cx3="http://schemas.microsoft.com/office/drawing/2016/5/9/chartex" xmlns:cx4="http://schemas.microsoft.com/office/drawing/2016/5/10/chartex" xmlns:cx5="http://schemas.microsoft.com/office/drawing/2016/5/11/chartex" xmlns:cx6="http://schemas.microsoft.com/office/drawing/2016/5/12/chartex" xmlns:cx7="http://schemas.microsoft.com/office/drawing/2016/5/13/chartex" xmlns:cx8="http://schemas.microsoft.com/office/drawing/2016/5/14/chartex" xmlns:mc="http://schemas.openxmlformats.org/markup-compatibility/2006" xmlns:aink="http://schemas.microsoft.com/office/drawing/2016/ink" xmlns:am3d="http://schemas.microsoft.com/office/drawing/2017/model3d" xmlns:o="urn:schemas-microsoft-com:office:office" xmlns:r="http://schemas.openxmlformats.org/officeDocument/2006/relationships" xmlns:m="http://schemas.openxmlformats.org/officeDocument/2006/math" xmlns:v="urn:schemas-microsoft-com:vml" xmlns:wp14="http://schemas.microsoft.com/office/word/2010/wordprocessingDrawing" xmlns:wp="http://schemas.openxmlformats.org/drawingml/2006/wordprocessingDrawing" xmlns:w10="urn:schemas-microsoft-com:office:word" xmlns:w="http://schemas.openxmlformats.org/wordprocessingml/2006/main" xmlns:w14="http://schemas.microsoft.com/office/word/2010/wordml" xmlns:w15="http://schemas.microsoft.com/office/word/2012/wordml" xmlns:w16cid="http://schemas.microsoft.com/office/word/2016/wordml/cid" xmlns:w16se="http://schemas.microsoft.com/office/word/2015/wordml/symex" xmlns:wpg="http://schemas.microsoft.com/office/word/2010/wordprocessingGroup" xmlns:wpi="http://schemas.microsoft.com/office/word/2010/wordprocessingInk" xmlns:wne="http://schemas.microsoft.com/office/word/2006/wordml" xmlns:wps="http://schemas.microsoft.com/office/word/2010/wordprocessingShape" mc:Ignorable="w14 w15 w16se w16cid wp14">
+<w:document xmlns:wpc="http://schemas.microsoft.com/office/word/2010/wordprocessingCanvas" xmlns:cx="http://schemas.microsoft.com/office/drawing/2014/chartex" xmlns:cx1="http://schemas.microsoft.com/office/drawing/2015/9/8/chartex" xmlns:cx2="http://schemas.microsoft.com/office/drawing/2015/10/21/chartex" xmlns:cx3="http://schemas.microsoft.com/office/drawing/2016/5/9/chartex" xmlns:cx4="http://schemas.microsoft.com/office/drawing/2016/5/10/chartex" xmlns:cx5="http://schemas.microsoft.com/office/drawing/2016/5/11/chartex" xmlns:cx6="http://schemas.microsoft.com/office/drawing/2016/5/12/chartex" xmlns:cx7="http://schemas.microsoft.com/office/drawing/2016/5/13/chartex" xmlns:cx8="http://schemas.microsoft.com/office/drawing/2016/5/14/chartex" xmlns:mc="http://schemas.openxmlformats.org/markup-compatibility/2006" xmlns:aink="http://schemas.microsoft.com/office/drawing/2016/ink" xmlns:am3d="http://schemas.microsoft.com/office/drawing/2017/model3d" xmlns:o="urn:schemas-microsoft-com:office:office" xmlns:r="http://schemas.openxmlformats.org/officeDocument/2006/relationships" xmlns:m="http://schemas.openxmlformats.org/officeDocument/2006/math" xmlns:v="urn:schemas-microsoft-com:vml" xmlns:wp14="http://schemas.microsoft.com/office/word/2010/wordprocessingDrawing" xmlns:wp="http://schemas.openxmlformats.org/drawingml/2006/wordprocessingDrawing" xmlns:w10="urn:schemas-microsoft-com:office:word" xmlns:w="http://schemas.openxmlformats.org/wordprocessingml/2006/main" xmlns:w14="http://schemas.microsoft.com/office/word/2010/wordml" xmlns:w15="http://schemas.microsoft.com/office/word/2012/wordml" xmlns:w16cex="http://schemas.microsoft.com/office/word/2018/wordml/cex" xmlns:w16cid="http://schemas.microsoft.com/office/word/2016/wordml/cid" xmlns:w16="http://schemas.microsoft.com/office/word/2018/wordml" xmlns:w16se="http://schemas.microsoft.com/office/word/2015/wordml/symex" xmlns:wpg="http://schemas.microsoft.com/office/word/2010/wordprocessingGroup" xmlns:wpi="http://schemas.microsoft.com/office/word/2010/wordprocessingInk" xmlns:wne="http://schemas.microsoft.com/office/word/2006/wordml" xmlns:wps="http://schemas.microsoft.com/office/word/2010/wordprocessingShape" mc:Ignorable="w14 w15 w16se w16cid w16 w16cex wp14">
   <w:body>
     <w:tbl>
       <w:tblPr>
@@ -509,8 +509,6 @@
           <w:lang w:val="en-US"/>
         </w:rPr>
       </w:pPr>
-      <w:bookmarkStart w:id="0" w:name="_GoBack"/>
-      <w:bookmarkEnd w:id="0"/>
       <w:r>
         <w:rPr>
           <w:rFonts w:ascii="Corbel" w:hAnsi="Corbel" w:cstheme="minorHAnsi"/>
@@ -518,7 +516,7 @@
           <w:noProof/>
           <w:lang w:eastAsia="en-GB"/>
         </w:rPr>
-        <w:pict>
+        <w:pict w14:anchorId="6A1704D0">
           <v:shapetype id="_x0000_t202" coordsize="21600,21600" o:spt="202" path="m,l,21600r21600,l21600,xe">
             <v:stroke joinstyle="miter"/>
             <v:path gradientshapeok="t" o:connecttype="rect"/>
@@ -1605,17 +1603,17 @@
         </w:rPr>
       </w:pPr>
     </w:p>
-    <w:bookmarkStart w:id="1" w:name="_Toc329875900" w:displacedByCustomXml="next"/>
+    <w:bookmarkStart w:id="0" w:name="_Toc330476425" w:displacedByCustomXml="next"/>
+    <w:bookmarkEnd w:id="0" w:displacedByCustomXml="next"/>
+    <w:bookmarkStart w:id="1" w:name="_Toc330476259" w:displacedByCustomXml="next"/>
     <w:bookmarkEnd w:id="1" w:displacedByCustomXml="next"/>
-    <w:bookmarkStart w:id="2" w:name="_Toc329875939" w:displacedByCustomXml="next"/>
+    <w:bookmarkStart w:id="2" w:name="_Toc330475887" w:displacedByCustomXml="next"/>
     <w:bookmarkEnd w:id="2" w:displacedByCustomXml="next"/>
-    <w:bookmarkStart w:id="3" w:name="_Toc330475887" w:displacedByCustomXml="next"/>
+    <w:bookmarkStart w:id="3" w:name="_Toc329875939" w:displacedByCustomXml="next"/>
     <w:bookmarkEnd w:id="3" w:displacedByCustomXml="next"/>
-    <w:bookmarkStart w:id="4" w:name="_Toc330476259" w:displacedByCustomXml="next"/>
+    <w:bookmarkStart w:id="4" w:name="_Toc329875900" w:displacedByCustomXml="next"/>
     <w:bookmarkEnd w:id="4" w:displacedByCustomXml="next"/>
-    <w:bookmarkStart w:id="5" w:name="_Toc330476425" w:displacedByCustomXml="next"/>
-    <w:bookmarkEnd w:id="5" w:displacedByCustomXml="next"/>
-    <w:bookmarkStart w:id="6" w:name="_Toc345670318" w:displacedByCustomXml="next"/>
+    <w:bookmarkStart w:id="5" w:name="_Toc345670318" w:displacedByCustomXml="next"/>
     <w:sdt>
       <w:sdtPr>
         <w:rPr>
@@ -1651,7 +1649,7 @@
             </w:rPr>
             <w:t>Executive Summary</w:t>
           </w:r>
-          <w:bookmarkEnd w:id="6"/>
+          <w:bookmarkEnd w:id="5"/>
         </w:p>
         <w:p>
           <w:pPr>
@@ -1931,14 +1929,14 @@
               <w:noProof/>
             </w:rPr>
           </w:pPr>
-          <w:bookmarkStart w:id="7" w:name="_Toc345670319"/>
+          <w:bookmarkStart w:id="6" w:name="_Toc345670319"/>
           <w:r>
             <w:rPr>
               <w:noProof/>
             </w:rPr>
             <w:t>Application Characteristics</w:t>
           </w:r>
-          <w:bookmarkEnd w:id="7"/>
+          <w:bookmarkEnd w:id="6"/>
         </w:p>
         <w:p>
           <w:pPr>
@@ -1954,7 +1952,7 @@
               <w:noProof/>
               <w:lang w:eastAsia="en-GB"/>
             </w:rPr>
-            <w:pict>
+            <w:pict w14:anchorId="10208DB6">
               <v:shape id="Text Box 32" o:spid="_x0000_s1027" type="#_x0000_t202" style="position:absolute;left:0;text-align:left;margin-left:-13.2pt;margin-top:7.25pt;width:218.7pt;height:157.1pt;z-index:251722240;visibility:visible;mso-width-relative:margin;mso-height-relative:margin" o:gfxdata="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" filled="f" stroked="f">
                 <v:textbox>
                   <w:txbxContent>
@@ -1972,7 +1970,7 @@
                               <w:lang w:val="en-US"/>
                             </w:rPr>
                             <w:drawing>
-                              <wp:inline distT="0" distB="0" distL="0" distR="0">
+                              <wp:inline distT="0" distB="0" distL="0" distR="0" wp14:anchorId="4B1A1357" wp14:editId="4264C413">
                                 <wp:extent cx="2333625" cy="1590675"/>
                                 <wp:effectExtent l="0" t="0" r="0" b="0"/>
                                 <wp:docPr id="13" name="Chart 1"/>
@@ -1998,7 +1996,7 @@
               <w:noProof/>
               <w:lang w:eastAsia="en-GB"/>
             </w:rPr>
-            <w:pict>
+            <w:pict w14:anchorId="4BE9330B">
               <v:shape id="Text Box 30" o:spid="_x0000_s1028" type="#_x0000_t202" style="position:absolute;left:0;text-align:left;margin-left:176.15pt;margin-top:13pt;width:147.9pt;height:126.7pt;z-index:251720192;visibility:visible" o:gfxdata="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" filled="f" stroked="f">
                 <v:textbox>
                   <w:txbxContent>
@@ -2338,7 +2336,7 @@
               <w:noProof/>
               <w:lang w:eastAsia="en-GB"/>
             </w:rPr>
-            <w:pict>
+            <w:pict w14:anchorId="4C58021D">
               <v:shape id="Text Box 31" o:spid="_x0000_s1029" type="#_x0000_t202" style="position:absolute;left:0;text-align:left;margin-left:324.05pt;margin-top:13pt;width:167.4pt;height:126.7pt;z-index:251721216;visibility:visible" o:gfxdata="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" filled="f" stroked="f">
                 <v:textbox>
                   <w:txbxContent>
@@ -2686,7 +2684,7 @@
               <w:noProof/>
               <w:lang w:eastAsia="en-GB"/>
             </w:rPr>
-            <w:pict>
+            <w:pict w14:anchorId="6755F98F">
               <v:roundrect id="AutoShape 29" o:spid="_x0000_s1034" style="position:absolute;left:0;text-align:left;margin-left:-10.2pt;margin-top:4.25pt;width:510.5pt;height:135.45pt;z-index:251719168;visibility:visible" arcsize="6195f" o:gfxdata="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" fillcolor="#eaf1dd [662]" stroked="f">
                 <v:shadow on="t"/>
               </v:roundrect>
@@ -2803,13 +2801,13 @@
               <w:noProof/>
             </w:rPr>
           </w:pPr>
-          <w:bookmarkStart w:id="8" w:name="_Toc345670320"/>
+          <w:bookmarkStart w:id="7" w:name="_Toc345670320"/>
           <w:r>
             <w:rPr>
               <w:noProof/>
               <w:lang w:val="en-GB" w:eastAsia="en-GB"/>
             </w:rPr>
-            <w:pict>
+            <w:pict w14:anchorId="6853D9C9">
               <v:shape id="Text Box 15" o:spid="_x0000_s1030" type="#_x0000_t202" style="position:absolute;left:0;text-align:left;margin-left:-40.95pt;margin-top:24.4pt;width:339.45pt;height:162.55pt;z-index:251713024;visibility:visible;mso-width-relative:margin;mso-height-relative:margin" o:gfxdata="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" filled="f" stroked="f">
                 <v:textbox>
                   <w:txbxContent>
@@ -2827,7 +2825,7 @@
                               <w:lang w:val="en-US"/>
                             </w:rPr>
                             <w:drawing>
-                              <wp:inline distT="0" distB="0" distL="0" distR="0">
+                              <wp:inline distT="0" distB="0" distL="0" distR="0" wp14:anchorId="2EC2F414" wp14:editId="081A81AE">
                                 <wp:extent cx="3914775" cy="1981200"/>
                                 <wp:effectExtent l="0" t="0" r="0" b="0"/>
                                 <wp:docPr id="14" name="Chart 1"/>
@@ -2854,7 +2852,7 @@
             </w:rPr>
             <w:t>Summary of Quality Indicators</w:t>
           </w:r>
-          <w:bookmarkEnd w:id="8"/>
+          <w:bookmarkEnd w:id="7"/>
         </w:p>
         <w:p>
           <w:pPr>
@@ -2869,11 +2867,11 @@
               <w:noProof/>
               <w:lang w:eastAsia="en-GB"/>
             </w:rPr>
-            <w:pict>
+            <w:pict w14:anchorId="73D6D101">
               <v:shape id="Text Box 16" o:spid="_x0000_s1031" type="#_x0000_t202" style="position:absolute;margin-left:171.85pt;margin-top:4.8pt;width:315.5pt;height:67.95pt;z-index:251714048;visibility:visible" o:gfxdata="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" filled="f" stroked="f">
                 <v:textbox>
                   <w:txbxContent>
-                    <w:bookmarkStart w:id="9" w:name="_Hlk326875376" w:displacedByCustomXml="next"/>
+                    <w:bookmarkStart w:id="8" w:name="_Hlk326875376" w:displacedByCustomXml="next"/>
                     <w:sdt>
                       <w:sdtPr>
                         <w:rPr>
@@ -3080,7 +3078,7 @@
                               </w:p>
                             </w:tc>
                           </w:tr>
-                          <w:bookmarkEnd w:id="9"/>
+                          <w:bookmarkEnd w:id="8"/>
                           <w:tr>
                             <w:trPr>
                               <w:trHeight w:val="270"/>
@@ -3716,7 +3714,7 @@
               <w:noProof/>
               <w:lang w:eastAsia="en-GB"/>
             </w:rPr>
-            <w:pict>
+            <w:pict w14:anchorId="131CFD2A">
               <v:roundrect id="AutoShape 4" o:spid="_x0000_s1033" style="position:absolute;margin-left:-13.95pt;margin-top:-.2pt;width:510.5pt;height:135.45pt;z-index:251693567;visibility:visible" arcsize="6195f" o:gfxdata="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" fillcolor="#dbe5f1 [660]" stroked="f">
                 <v:shadow on="t"/>
               </v:roundrect>
@@ -3918,8 +3916,8 @@
           <w:noProof/>
         </w:rPr>
       </w:pPr>
-      <w:bookmarkStart w:id="10" w:name="_Toc306010820"/>
-      <w:bookmarkStart w:id="11" w:name="_Toc345670321"/>
+      <w:bookmarkStart w:id="9" w:name="_Toc306010820"/>
+      <w:bookmarkStart w:id="10" w:name="_Toc345670321"/>
       <w:r>
         <w:rPr>
           <w:noProof/>
@@ -3927,7 +3925,7 @@
         <w:lastRenderedPageBreak/>
         <w:t>Security</w:t>
       </w:r>
-      <w:bookmarkEnd w:id="10"/>
+      <w:bookmarkEnd w:id="9"/>
       <w:r>
         <w:rPr>
           <w:noProof/>
@@ -3940,7 +3938,7 @@
         </w:rPr>
         <w:t>ssessment Overview</w:t>
       </w:r>
-      <w:bookmarkEnd w:id="11"/>
+      <w:bookmarkEnd w:id="10"/>
     </w:p>
     <w:p>
       <w:pPr>
@@ -3997,7 +3995,7 @@
           <w:lang w:val="en-GB"/>
         </w:rPr>
       </w:pPr>
-      <w:bookmarkStart w:id="12" w:name="_Toc306010826"/>
+      <w:bookmarkStart w:id="11" w:name="_Toc306010826"/>
       <w:r>
         <w:rPr>
           <w:rFonts w:ascii="Calibri" w:eastAsia="Calibri" w:hAnsi="Calibri"/>
@@ -4132,14 +4130,14 @@
         <w:tbl>
           <w:tblPr>
             <w:tblStyle w:val="LightShading-Accent11"/>
-            <w:tblW w:w="8914" w:type="dxa"/>
+            <w:tblW w:w="5000" w:type="pct"/>
             <w:tblLook w:val="0480" w:firstRow="0" w:lastRow="0" w:firstColumn="1" w:lastColumn="0" w:noHBand="0" w:noVBand="1"/>
           </w:tblPr>
           <w:tblGrid>
-            <w:gridCol w:w="5353"/>
-            <w:gridCol w:w="1326"/>
-            <w:gridCol w:w="1165"/>
-            <w:gridCol w:w="1070"/>
+            <w:gridCol w:w="5551"/>
+            <w:gridCol w:w="1375"/>
+            <w:gridCol w:w="1207"/>
+            <w:gridCol w:w="1109"/>
           </w:tblGrid>
           <w:tr>
             <w:trPr>
@@ -4149,7 +4147,7 @@
             <w:tc>
               <w:tcPr>
                 <w:cnfStyle w:val="001000000000" w:firstRow="0" w:lastRow="0" w:firstColumn="1" w:lastColumn="0" w:oddVBand="0" w:evenVBand="0" w:oddHBand="0" w:evenHBand="0" w:firstRowFirstColumn="0" w:firstRowLastColumn="0" w:lastRowFirstColumn="0" w:lastRowLastColumn="0"/>
-                <w:tcW w:w="5353" w:type="dxa"/>
+                <w:tcW w:w="3003" w:type="pct"/>
                 <w:tcBorders>
                   <w:top w:val="single" w:sz="8" w:space="0" w:color="4F81BD" w:themeColor="accent1"/>
                   <w:bottom w:val="single" w:sz="8" w:space="0" w:color="4F81BD" w:themeColor="accent1"/>
@@ -4186,7 +4184,7 @@
             </w:tc>
             <w:tc>
               <w:tcPr>
-                <w:tcW w:w="1326" w:type="dxa"/>
+                <w:tcW w:w="744" w:type="pct"/>
                 <w:tcBorders>
                   <w:top w:val="single" w:sz="8" w:space="0" w:color="4F81BD" w:themeColor="accent1"/>
                   <w:bottom w:val="single" w:sz="8" w:space="0" w:color="4F81BD" w:themeColor="accent1"/>
@@ -4219,7 +4217,7 @@
             </w:tc>
             <w:tc>
               <w:tcPr>
-                <w:tcW w:w="1165" w:type="dxa"/>
+                <w:tcW w:w="653" w:type="pct"/>
                 <w:tcBorders>
                   <w:top w:val="single" w:sz="8" w:space="0" w:color="4F81BD" w:themeColor="accent1"/>
                   <w:bottom w:val="single" w:sz="8" w:space="0" w:color="4F81BD" w:themeColor="accent1"/>
@@ -4252,7 +4250,7 @@
             </w:tc>
             <w:tc>
               <w:tcPr>
-                <w:tcW w:w="1070" w:type="dxa"/>
+                <w:tcW w:w="600" w:type="pct"/>
                 <w:tcBorders>
                   <w:top w:val="single" w:sz="8" w:space="0" w:color="4F81BD" w:themeColor="accent1"/>
                   <w:bottom w:val="single" w:sz="8" w:space="0" w:color="4F81BD" w:themeColor="accent1"/>
@@ -4291,7 +4289,7 @@
             <w:tc>
               <w:tcPr>
                 <w:cnfStyle w:val="001000000000" w:firstRow="0" w:lastRow="0" w:firstColumn="1" w:lastColumn="0" w:oddVBand="0" w:evenVBand="0" w:oddHBand="0" w:evenHBand="0" w:firstRowFirstColumn="0" w:firstRowLastColumn="0" w:lastRowFirstColumn="0" w:lastRowLastColumn="0"/>
-                <w:tcW w:w="5353" w:type="dxa"/>
+                <w:tcW w:w="3003" w:type="pct"/>
                 <w:tcBorders>
                   <w:top w:val="single" w:sz="8" w:space="0" w:color="4F81BD" w:themeColor="accent1"/>
                 </w:tcBorders>
@@ -4325,7 +4323,7 @@
             </w:tc>
             <w:tc>
               <w:tcPr>
-                <w:tcW w:w="1326" w:type="dxa"/>
+                <w:tcW w:w="744" w:type="pct"/>
                 <w:tcBorders>
                   <w:top w:val="single" w:sz="8" w:space="0" w:color="4F81BD" w:themeColor="accent1"/>
                 </w:tcBorders>
@@ -4355,7 +4353,7 @@
             </w:tc>
             <w:tc>
               <w:tcPr>
-                <w:tcW w:w="1165" w:type="dxa"/>
+                <w:tcW w:w="653" w:type="pct"/>
                 <w:tcBorders>
                   <w:top w:val="single" w:sz="8" w:space="0" w:color="4F81BD" w:themeColor="accent1"/>
                 </w:tcBorders>
@@ -4385,7 +4383,7 @@
             </w:tc>
             <w:tc>
               <w:tcPr>
-                <w:tcW w:w="1070" w:type="dxa"/>
+                <w:tcW w:w="600" w:type="pct"/>
                 <w:tcBorders>
                   <w:top w:val="single" w:sz="8" w:space="0" w:color="4F81BD" w:themeColor="accent1"/>
                 </w:tcBorders>
@@ -4424,7 +4422,7 @@
             <w:tc>
               <w:tcPr>
                 <w:cnfStyle w:val="001000000000" w:firstRow="0" w:lastRow="0" w:firstColumn="1" w:lastColumn="0" w:oddVBand="0" w:evenVBand="0" w:oddHBand="0" w:evenHBand="0" w:firstRowFirstColumn="0" w:firstRowLastColumn="0" w:lastRowFirstColumn="0" w:lastRowLastColumn="0"/>
-                <w:tcW w:w="5353" w:type="dxa"/>
+                <w:tcW w:w="3003" w:type="pct"/>
                 <w:noWrap/>
                 <w:hideMark/>
               </w:tcPr>
@@ -4455,7 +4453,7 @@
             </w:tc>
             <w:tc>
               <w:tcPr>
-                <w:tcW w:w="1326" w:type="dxa"/>
+                <w:tcW w:w="744" w:type="pct"/>
               </w:tcPr>
               <w:p>
                 <w:pPr>
@@ -4482,7 +4480,7 @@
             </w:tc>
             <w:tc>
               <w:tcPr>
-                <w:tcW w:w="1165" w:type="dxa"/>
+                <w:tcW w:w="653" w:type="pct"/>
               </w:tcPr>
               <w:p>
                 <w:pPr>
@@ -4509,7 +4507,7 @@
             </w:tc>
             <w:tc>
               <w:tcPr>
-                <w:tcW w:w="1070" w:type="dxa"/>
+                <w:tcW w:w="600" w:type="pct"/>
               </w:tcPr>
               <w:p>
                 <w:pPr>
@@ -4544,7 +4542,7 @@
             <w:tc>
               <w:tcPr>
                 <w:cnfStyle w:val="001000000000" w:firstRow="0" w:lastRow="0" w:firstColumn="1" w:lastColumn="0" w:oddVBand="0" w:evenVBand="0" w:oddHBand="0" w:evenHBand="0" w:firstRowFirstColumn="0" w:firstRowLastColumn="0" w:lastRowFirstColumn="0" w:lastRowLastColumn="0"/>
-                <w:tcW w:w="5353" w:type="dxa"/>
+                <w:tcW w:w="3003" w:type="pct"/>
                 <w:noWrap/>
                 <w:hideMark/>
               </w:tcPr>
@@ -4575,7 +4573,7 @@
             </w:tc>
             <w:tc>
               <w:tcPr>
-                <w:tcW w:w="1326" w:type="dxa"/>
+                <w:tcW w:w="744" w:type="pct"/>
               </w:tcPr>
               <w:p>
                 <w:pPr>
@@ -4602,7 +4600,7 @@
             </w:tc>
             <w:tc>
               <w:tcPr>
-                <w:tcW w:w="1165" w:type="dxa"/>
+                <w:tcW w:w="653" w:type="pct"/>
               </w:tcPr>
               <w:p>
                 <w:pPr>
@@ -4629,7 +4627,7 @@
             </w:tc>
             <w:tc>
               <w:tcPr>
-                <w:tcW w:w="1070" w:type="dxa"/>
+                <w:tcW w:w="600" w:type="pct"/>
               </w:tcPr>
               <w:p>
                 <w:pPr>
@@ -4665,7 +4663,7 @@
             <w:tc>
               <w:tcPr>
                 <w:cnfStyle w:val="001000000000" w:firstRow="0" w:lastRow="0" w:firstColumn="1" w:lastColumn="0" w:oddVBand="0" w:evenVBand="0" w:oddHBand="0" w:evenHBand="0" w:firstRowFirstColumn="0" w:firstRowLastColumn="0" w:lastRowFirstColumn="0" w:lastRowLastColumn="0"/>
-                <w:tcW w:w="5353" w:type="dxa"/>
+                <w:tcW w:w="3003" w:type="pct"/>
                 <w:noWrap/>
                 <w:hideMark/>
               </w:tcPr>
@@ -4696,7 +4694,7 @@
             </w:tc>
             <w:tc>
               <w:tcPr>
-                <w:tcW w:w="1326" w:type="dxa"/>
+                <w:tcW w:w="744" w:type="pct"/>
               </w:tcPr>
               <w:p>
                 <w:pPr>
@@ -4723,7 +4721,7 @@
             </w:tc>
             <w:tc>
               <w:tcPr>
-                <w:tcW w:w="1165" w:type="dxa"/>
+                <w:tcW w:w="653" w:type="pct"/>
               </w:tcPr>
               <w:p>
                 <w:pPr>
@@ -4750,7 +4748,7 @@
             </w:tc>
             <w:tc>
               <w:tcPr>
-                <w:tcW w:w="1070" w:type="dxa"/>
+                <w:tcW w:w="600" w:type="pct"/>
               </w:tcPr>
               <w:p>
                 <w:pPr>
@@ -4785,7 +4783,7 @@
             <w:tc>
               <w:tcPr>
                 <w:cnfStyle w:val="001000000000" w:firstRow="0" w:lastRow="0" w:firstColumn="1" w:lastColumn="0" w:oddVBand="0" w:evenVBand="0" w:oddHBand="0" w:evenHBand="0" w:firstRowFirstColumn="0" w:firstRowLastColumn="0" w:lastRowFirstColumn="0" w:lastRowLastColumn="0"/>
-                <w:tcW w:w="5353" w:type="dxa"/>
+                <w:tcW w:w="3003" w:type="pct"/>
                 <w:noWrap/>
                 <w:hideMark/>
               </w:tcPr>
@@ -4816,7 +4814,7 @@
             </w:tc>
             <w:tc>
               <w:tcPr>
-                <w:tcW w:w="1326" w:type="dxa"/>
+                <w:tcW w:w="744" w:type="pct"/>
               </w:tcPr>
               <w:p>
                 <w:pPr>
@@ -4843,7 +4841,7 @@
             </w:tc>
             <w:tc>
               <w:tcPr>
-                <w:tcW w:w="1165" w:type="dxa"/>
+                <w:tcW w:w="653" w:type="pct"/>
               </w:tcPr>
               <w:p>
                 <w:pPr>
@@ -4870,7 +4868,7 @@
             </w:tc>
             <w:tc>
               <w:tcPr>
-                <w:tcW w:w="1070" w:type="dxa"/>
+                <w:tcW w:w="600" w:type="pct"/>
               </w:tcPr>
               <w:p>
                 <w:pPr>
@@ -4906,7 +4904,7 @@
             <w:tc>
               <w:tcPr>
                 <w:cnfStyle w:val="001000000000" w:firstRow="0" w:lastRow="0" w:firstColumn="1" w:lastColumn="0" w:oddVBand="0" w:evenVBand="0" w:oddHBand="0" w:evenHBand="0" w:firstRowFirstColumn="0" w:firstRowLastColumn="0" w:lastRowFirstColumn="0" w:lastRowLastColumn="0"/>
-                <w:tcW w:w="5353" w:type="dxa"/>
+                <w:tcW w:w="3003" w:type="pct"/>
                 <w:noWrap/>
                 <w:hideMark/>
               </w:tcPr>
@@ -4937,7 +4935,7 @@
             </w:tc>
             <w:tc>
               <w:tcPr>
-                <w:tcW w:w="1326" w:type="dxa"/>
+                <w:tcW w:w="744" w:type="pct"/>
               </w:tcPr>
               <w:p>
                 <w:pPr>
@@ -4964,7 +4962,7 @@
             </w:tc>
             <w:tc>
               <w:tcPr>
-                <w:tcW w:w="1165" w:type="dxa"/>
+                <w:tcW w:w="653" w:type="pct"/>
               </w:tcPr>
               <w:p>
                 <w:pPr>
@@ -4991,7 +4989,7 @@
             </w:tc>
             <w:tc>
               <w:tcPr>
-                <w:tcW w:w="1070" w:type="dxa"/>
+                <w:tcW w:w="600" w:type="pct"/>
               </w:tcPr>
               <w:p>
                 <w:pPr>
@@ -5026,7 +5024,7 @@
             <w:tc>
               <w:tcPr>
                 <w:cnfStyle w:val="001000000000" w:firstRow="0" w:lastRow="0" w:firstColumn="1" w:lastColumn="0" w:oddVBand="0" w:evenVBand="0" w:oddHBand="0" w:evenHBand="0" w:firstRowFirstColumn="0" w:firstRowLastColumn="0" w:lastRowFirstColumn="0" w:lastRowLastColumn="0"/>
-                <w:tcW w:w="5353" w:type="dxa"/>
+                <w:tcW w:w="3003" w:type="pct"/>
                 <w:noWrap/>
                 <w:hideMark/>
               </w:tcPr>
@@ -5057,7 +5055,7 @@
             </w:tc>
             <w:tc>
               <w:tcPr>
-                <w:tcW w:w="1326" w:type="dxa"/>
+                <w:tcW w:w="744" w:type="pct"/>
               </w:tcPr>
               <w:p>
                 <w:pPr>
@@ -5084,7 +5082,7 @@
             </w:tc>
             <w:tc>
               <w:tcPr>
-                <w:tcW w:w="1165" w:type="dxa"/>
+                <w:tcW w:w="653" w:type="pct"/>
               </w:tcPr>
               <w:p>
                 <w:pPr>
@@ -5111,7 +5109,7 @@
             </w:tc>
             <w:tc>
               <w:tcPr>
-                <w:tcW w:w="1070" w:type="dxa"/>
+                <w:tcW w:w="600" w:type="pct"/>
               </w:tcPr>
               <w:p>
                 <w:pPr>
@@ -5147,7 +5145,7 @@
             <w:tc>
               <w:tcPr>
                 <w:cnfStyle w:val="001000000000" w:firstRow="0" w:lastRow="0" w:firstColumn="1" w:lastColumn="0" w:oddVBand="0" w:evenVBand="0" w:oddHBand="0" w:evenHBand="0" w:firstRowFirstColumn="0" w:firstRowLastColumn="0" w:lastRowFirstColumn="0" w:lastRowLastColumn="0"/>
-                <w:tcW w:w="5353" w:type="dxa"/>
+                <w:tcW w:w="3003" w:type="pct"/>
                 <w:noWrap/>
                 <w:hideMark/>
               </w:tcPr>
@@ -5178,7 +5176,7 @@
             </w:tc>
             <w:tc>
               <w:tcPr>
-                <w:tcW w:w="1326" w:type="dxa"/>
+                <w:tcW w:w="744" w:type="pct"/>
               </w:tcPr>
               <w:p>
                 <w:pPr>
@@ -5205,7 +5203,7 @@
             </w:tc>
             <w:tc>
               <w:tcPr>
-                <w:tcW w:w="1165" w:type="dxa"/>
+                <w:tcW w:w="653" w:type="pct"/>
               </w:tcPr>
               <w:p>
                 <w:pPr>
@@ -5232,7 +5230,7 @@
             </w:tc>
             <w:tc>
               <w:tcPr>
-                <w:tcW w:w="1070" w:type="dxa"/>
+                <w:tcW w:w="600" w:type="pct"/>
               </w:tcPr>
               <w:p>
                 <w:pPr>
@@ -5267,7 +5265,7 @@
             <w:tc>
               <w:tcPr>
                 <w:cnfStyle w:val="001000000000" w:firstRow="0" w:lastRow="0" w:firstColumn="1" w:lastColumn="0" w:oddVBand="0" w:evenVBand="0" w:oddHBand="0" w:evenHBand="0" w:firstRowFirstColumn="0" w:firstRowLastColumn="0" w:lastRowFirstColumn="0" w:lastRowLastColumn="0"/>
-                <w:tcW w:w="5353" w:type="dxa"/>
+                <w:tcW w:w="3003" w:type="pct"/>
                 <w:noWrap/>
                 <w:hideMark/>
               </w:tcPr>
@@ -5298,7 +5296,7 @@
             </w:tc>
             <w:tc>
               <w:tcPr>
-                <w:tcW w:w="1326" w:type="dxa"/>
+                <w:tcW w:w="744" w:type="pct"/>
               </w:tcPr>
               <w:p>
                 <w:pPr>
@@ -5325,7 +5323,7 @@
             </w:tc>
             <w:tc>
               <w:tcPr>
-                <w:tcW w:w="1165" w:type="dxa"/>
+                <w:tcW w:w="653" w:type="pct"/>
               </w:tcPr>
               <w:p>
                 <w:pPr>
@@ -5352,7 +5350,7 @@
             </w:tc>
             <w:tc>
               <w:tcPr>
-                <w:tcW w:w="1070" w:type="dxa"/>
+                <w:tcW w:w="600" w:type="pct"/>
               </w:tcPr>
               <w:p>
                 <w:pPr>
@@ -5388,7 +5386,7 @@
             <w:tc>
               <w:tcPr>
                 <w:cnfStyle w:val="001000000000" w:firstRow="0" w:lastRow="0" w:firstColumn="1" w:lastColumn="0" w:oddVBand="0" w:evenVBand="0" w:oddHBand="0" w:evenHBand="0" w:firstRowFirstColumn="0" w:firstRowLastColumn="0" w:lastRowFirstColumn="0" w:lastRowLastColumn="0"/>
-                <w:tcW w:w="5353" w:type="dxa"/>
+                <w:tcW w:w="3003" w:type="pct"/>
                 <w:noWrap/>
                 <w:hideMark/>
               </w:tcPr>
@@ -5419,7 +5417,7 @@
             </w:tc>
             <w:tc>
               <w:tcPr>
-                <w:tcW w:w="1326" w:type="dxa"/>
+                <w:tcW w:w="744" w:type="pct"/>
               </w:tcPr>
               <w:p>
                 <w:pPr>
@@ -5446,7 +5444,7 @@
             </w:tc>
             <w:tc>
               <w:tcPr>
-                <w:tcW w:w="1165" w:type="dxa"/>
+                <w:tcW w:w="653" w:type="pct"/>
               </w:tcPr>
               <w:p>
                 <w:pPr>
@@ -5473,7 +5471,7 @@
             </w:tc>
             <w:tc>
               <w:tcPr>
-                <w:tcW w:w="1070" w:type="dxa"/>
+                <w:tcW w:w="600" w:type="pct"/>
               </w:tcPr>
               <w:p>
                 <w:pPr>
@@ -5651,17 +5649,17 @@
         <w:tbl>
           <w:tblPr>
             <w:tblStyle w:val="LightShading-Accent11"/>
-            <w:tblW w:w="10847" w:type="dxa"/>
+            <w:tblW w:w="5000" w:type="pct"/>
             <w:jc w:val="center"/>
             <w:tblLook w:val="0480" w:firstRow="0" w:lastRow="0" w:firstColumn="1" w:lastColumn="0" w:noHBand="0" w:noVBand="1"/>
           </w:tblPr>
           <w:tblGrid>
-            <w:gridCol w:w="6096"/>
-            <w:gridCol w:w="987"/>
-            <w:gridCol w:w="984"/>
-            <w:gridCol w:w="984"/>
-            <w:gridCol w:w="884"/>
-            <w:gridCol w:w="912"/>
+            <w:gridCol w:w="5152"/>
+            <w:gridCol w:w="923"/>
+            <w:gridCol w:w="923"/>
+            <w:gridCol w:w="798"/>
+            <w:gridCol w:w="713"/>
+            <w:gridCol w:w="733"/>
           </w:tblGrid>
           <w:tr>
             <w:trPr>
@@ -5672,7 +5670,7 @@
             <w:tc>
               <w:tcPr>
                 <w:cnfStyle w:val="001000000000" w:firstRow="0" w:lastRow="0" w:firstColumn="1" w:lastColumn="0" w:oddVBand="0" w:evenVBand="0" w:oddHBand="0" w:evenHBand="0" w:firstRowFirstColumn="0" w:firstRowLastColumn="0" w:lastRowFirstColumn="0" w:lastRowLastColumn="0"/>
-                <w:tcW w:w="6096" w:type="dxa"/>
+                <w:tcW w:w="2810" w:type="pct"/>
                 <w:tcBorders>
                   <w:top w:val="single" w:sz="8" w:space="0" w:color="4F81BD" w:themeColor="accent1"/>
                   <w:bottom w:val="single" w:sz="8" w:space="0" w:color="4F81BD" w:themeColor="accent1"/>
@@ -5709,7 +5707,7 @@
             </w:tc>
             <w:tc>
               <w:tcPr>
-                <w:tcW w:w="987" w:type="dxa"/>
+                <w:tcW w:w="455" w:type="pct"/>
                 <w:tcBorders>
                   <w:top w:val="single" w:sz="8" w:space="0" w:color="4F81BD" w:themeColor="accent1"/>
                   <w:bottom w:val="single" w:sz="8" w:space="0" w:color="4F81BD" w:themeColor="accent1"/>
@@ -5769,7 +5767,7 @@
             </w:tc>
             <w:tc>
               <w:tcPr>
-                <w:tcW w:w="984" w:type="dxa"/>
+                <w:tcW w:w="454" w:type="pct"/>
                 <w:tcBorders>
                   <w:top w:val="single" w:sz="8" w:space="0" w:color="4F81BD" w:themeColor="accent1"/>
                   <w:bottom w:val="single" w:sz="8" w:space="0" w:color="4F81BD" w:themeColor="accent1"/>
@@ -5801,7 +5799,7 @@
             </w:tc>
             <w:tc>
               <w:tcPr>
-                <w:tcW w:w="984" w:type="dxa"/>
+                <w:tcW w:w="454" w:type="pct"/>
                 <w:tcBorders>
                   <w:top w:val="single" w:sz="8" w:space="0" w:color="4F81BD" w:themeColor="accent1"/>
                   <w:bottom w:val="single" w:sz="8" w:space="0" w:color="4F81BD" w:themeColor="accent1"/>
@@ -5834,7 +5832,7 @@
             </w:tc>
             <w:tc>
               <w:tcPr>
-                <w:tcW w:w="884" w:type="dxa"/>
+                <w:tcW w:w="407" w:type="pct"/>
                 <w:tcBorders>
                   <w:top w:val="single" w:sz="8" w:space="0" w:color="4F81BD" w:themeColor="accent1"/>
                   <w:bottom w:val="single" w:sz="8" w:space="0" w:color="4F81BD" w:themeColor="accent1"/>
@@ -5867,7 +5865,7 @@
             </w:tc>
             <w:tc>
               <w:tcPr>
-                <w:tcW w:w="912" w:type="dxa"/>
+                <w:tcW w:w="420" w:type="pct"/>
                 <w:tcBorders>
                   <w:top w:val="single" w:sz="8" w:space="0" w:color="4F81BD" w:themeColor="accent1"/>
                   <w:bottom w:val="single" w:sz="8" w:space="0" w:color="4F81BD" w:themeColor="accent1"/>
@@ -5907,7 +5905,7 @@
             <w:tc>
               <w:tcPr>
                 <w:cnfStyle w:val="001000000000" w:firstRow="0" w:lastRow="0" w:firstColumn="1" w:lastColumn="0" w:oddVBand="0" w:evenVBand="0" w:oddHBand="0" w:evenHBand="0" w:firstRowFirstColumn="0" w:firstRowLastColumn="0" w:lastRowFirstColumn="0" w:lastRowLastColumn="0"/>
-                <w:tcW w:w="6096" w:type="dxa"/>
+                <w:tcW w:w="2810" w:type="pct"/>
                 <w:tcBorders>
                   <w:top w:val="single" w:sz="8" w:space="0" w:color="4F81BD" w:themeColor="accent1"/>
                 </w:tcBorders>
@@ -5941,7 +5939,7 @@
             </w:tc>
             <w:tc>
               <w:tcPr>
-                <w:tcW w:w="987" w:type="dxa"/>
+                <w:tcW w:w="455" w:type="pct"/>
                 <w:tcBorders>
                   <w:top w:val="single" w:sz="8" w:space="0" w:color="4F81BD" w:themeColor="accent1"/>
                 </w:tcBorders>
@@ -5971,7 +5969,7 @@
             </w:tc>
             <w:tc>
               <w:tcPr>
-                <w:tcW w:w="984" w:type="dxa"/>
+                <w:tcW w:w="454" w:type="pct"/>
                 <w:tcBorders>
                   <w:top w:val="single" w:sz="8" w:space="0" w:color="4F81BD" w:themeColor="accent1"/>
                 </w:tcBorders>
@@ -6001,7 +5999,7 @@
             </w:tc>
             <w:tc>
               <w:tcPr>
-                <w:tcW w:w="984" w:type="dxa"/>
+                <w:tcW w:w="454" w:type="pct"/>
                 <w:tcBorders>
                   <w:top w:val="single" w:sz="8" w:space="0" w:color="4F81BD" w:themeColor="accent1"/>
                 </w:tcBorders>
@@ -6031,7 +6029,7 @@
             </w:tc>
             <w:tc>
               <w:tcPr>
-                <w:tcW w:w="884" w:type="dxa"/>
+                <w:tcW w:w="407" w:type="pct"/>
                 <w:tcBorders>
                   <w:top w:val="single" w:sz="8" w:space="0" w:color="4F81BD" w:themeColor="accent1"/>
                 </w:tcBorders>
@@ -6063,7 +6061,7 @@
             </w:tc>
             <w:tc>
               <w:tcPr>
-                <w:tcW w:w="912" w:type="dxa"/>
+                <w:tcW w:w="420" w:type="pct"/>
                 <w:tcBorders>
                   <w:top w:val="single" w:sz="8" w:space="0" w:color="4F81BD" w:themeColor="accent1"/>
                 </w:tcBorders>
@@ -6103,7 +6101,7 @@
             <w:tc>
               <w:tcPr>
                 <w:cnfStyle w:val="001000000000" w:firstRow="0" w:lastRow="0" w:firstColumn="1" w:lastColumn="0" w:oddVBand="0" w:evenVBand="0" w:oddHBand="0" w:evenHBand="0" w:firstRowFirstColumn="0" w:firstRowLastColumn="0" w:lastRowFirstColumn="0" w:lastRowLastColumn="0"/>
-                <w:tcW w:w="6096" w:type="dxa"/>
+                <w:tcW w:w="2810" w:type="pct"/>
                 <w:noWrap/>
                 <w:hideMark/>
               </w:tcPr>
@@ -6134,7 +6132,7 @@
             </w:tc>
             <w:tc>
               <w:tcPr>
-                <w:tcW w:w="987" w:type="dxa"/>
+                <w:tcW w:w="455" w:type="pct"/>
               </w:tcPr>
               <w:p>
                 <w:pPr>
@@ -6161,7 +6159,7 @@
             </w:tc>
             <w:tc>
               <w:tcPr>
-                <w:tcW w:w="984" w:type="dxa"/>
+                <w:tcW w:w="454" w:type="pct"/>
               </w:tcPr>
               <w:p>
                 <w:pPr>
@@ -6188,7 +6186,7 @@
             </w:tc>
             <w:tc>
               <w:tcPr>
-                <w:tcW w:w="984" w:type="dxa"/>
+                <w:tcW w:w="454" w:type="pct"/>
               </w:tcPr>
               <w:p>
                 <w:pPr>
@@ -6215,7 +6213,7 @@
             </w:tc>
             <w:tc>
               <w:tcPr>
-                <w:tcW w:w="884" w:type="dxa"/>
+                <w:tcW w:w="407" w:type="pct"/>
               </w:tcPr>
               <w:p>
                 <w:pPr>
@@ -6244,7 +6242,7 @@
             </w:tc>
             <w:tc>
               <w:tcPr>
-                <w:tcW w:w="912" w:type="dxa"/>
+                <w:tcW w:w="420" w:type="pct"/>
               </w:tcPr>
               <w:p>
                 <w:pPr>
@@ -6280,7 +6278,7 @@
             <w:tc>
               <w:tcPr>
                 <w:cnfStyle w:val="001000000000" w:firstRow="0" w:lastRow="0" w:firstColumn="1" w:lastColumn="0" w:oddVBand="0" w:evenVBand="0" w:oddHBand="0" w:evenHBand="0" w:firstRowFirstColumn="0" w:firstRowLastColumn="0" w:lastRowFirstColumn="0" w:lastRowLastColumn="0"/>
-                <w:tcW w:w="6096" w:type="dxa"/>
+                <w:tcW w:w="2810" w:type="pct"/>
                 <w:noWrap/>
                 <w:hideMark/>
               </w:tcPr>
@@ -6311,7 +6309,7 @@
             </w:tc>
             <w:tc>
               <w:tcPr>
-                <w:tcW w:w="987" w:type="dxa"/>
+                <w:tcW w:w="455" w:type="pct"/>
               </w:tcPr>
               <w:p>
                 <w:pPr>
@@ -6338,7 +6336,7 @@
             </w:tc>
             <w:tc>
               <w:tcPr>
-                <w:tcW w:w="984" w:type="dxa"/>
+                <w:tcW w:w="454" w:type="pct"/>
               </w:tcPr>
               <w:p>
                 <w:pPr>
@@ -6365,7 +6363,7 @@
             </w:tc>
             <w:tc>
               <w:tcPr>
-                <w:tcW w:w="984" w:type="dxa"/>
+                <w:tcW w:w="454" w:type="pct"/>
               </w:tcPr>
               <w:p>
                 <w:pPr>
@@ -6392,7 +6390,7 @@
             </w:tc>
             <w:tc>
               <w:tcPr>
-                <w:tcW w:w="884" w:type="dxa"/>
+                <w:tcW w:w="407" w:type="pct"/>
               </w:tcPr>
               <w:p>
                 <w:pPr>
@@ -6421,7 +6419,7 @@
             </w:tc>
             <w:tc>
               <w:tcPr>
-                <w:tcW w:w="912" w:type="dxa"/>
+                <w:tcW w:w="420" w:type="pct"/>
               </w:tcPr>
               <w:p>
                 <w:pPr>
@@ -6458,7 +6456,7 @@
             <w:tc>
               <w:tcPr>
                 <w:cnfStyle w:val="001000000000" w:firstRow="0" w:lastRow="0" w:firstColumn="1" w:lastColumn="0" w:oddVBand="0" w:evenVBand="0" w:oddHBand="0" w:evenHBand="0" w:firstRowFirstColumn="0" w:firstRowLastColumn="0" w:lastRowFirstColumn="0" w:lastRowLastColumn="0"/>
-                <w:tcW w:w="6096" w:type="dxa"/>
+                <w:tcW w:w="2810" w:type="pct"/>
                 <w:noWrap/>
                 <w:hideMark/>
               </w:tcPr>
@@ -6489,7 +6487,7 @@
             </w:tc>
             <w:tc>
               <w:tcPr>
-                <w:tcW w:w="987" w:type="dxa"/>
+                <w:tcW w:w="455" w:type="pct"/>
               </w:tcPr>
               <w:p>
                 <w:pPr>
@@ -6516,7 +6514,7 @@
             </w:tc>
             <w:tc>
               <w:tcPr>
-                <w:tcW w:w="984" w:type="dxa"/>
+                <w:tcW w:w="454" w:type="pct"/>
               </w:tcPr>
               <w:p>
                 <w:pPr>
@@ -6543,7 +6541,7 @@
             </w:tc>
             <w:tc>
               <w:tcPr>
-                <w:tcW w:w="984" w:type="dxa"/>
+                <w:tcW w:w="454" w:type="pct"/>
               </w:tcPr>
               <w:p>
                 <w:pPr>
@@ -6570,7 +6568,7 @@
             </w:tc>
             <w:tc>
               <w:tcPr>
-                <w:tcW w:w="884" w:type="dxa"/>
+                <w:tcW w:w="407" w:type="pct"/>
               </w:tcPr>
               <w:p>
                 <w:pPr>
@@ -6599,7 +6597,7 @@
             </w:tc>
             <w:tc>
               <w:tcPr>
-                <w:tcW w:w="912" w:type="dxa"/>
+                <w:tcW w:w="420" w:type="pct"/>
               </w:tcPr>
               <w:p>
                 <w:pPr>
@@ -6635,7 +6633,7 @@
             <w:tc>
               <w:tcPr>
                 <w:cnfStyle w:val="001000000000" w:firstRow="0" w:lastRow="0" w:firstColumn="1" w:lastColumn="0" w:oddVBand="0" w:evenVBand="0" w:oddHBand="0" w:evenHBand="0" w:firstRowFirstColumn="0" w:firstRowLastColumn="0" w:lastRowFirstColumn="0" w:lastRowLastColumn="0"/>
-                <w:tcW w:w="6096" w:type="dxa"/>
+                <w:tcW w:w="2810" w:type="pct"/>
                 <w:noWrap/>
                 <w:hideMark/>
               </w:tcPr>
@@ -6666,7 +6664,7 @@
             </w:tc>
             <w:tc>
               <w:tcPr>
-                <w:tcW w:w="987" w:type="dxa"/>
+                <w:tcW w:w="455" w:type="pct"/>
               </w:tcPr>
               <w:p>
                 <w:pPr>
@@ -6693,7 +6691,7 @@
             </w:tc>
             <w:tc>
               <w:tcPr>
-                <w:tcW w:w="984" w:type="dxa"/>
+                <w:tcW w:w="454" w:type="pct"/>
               </w:tcPr>
               <w:p>
                 <w:pPr>
@@ -6720,7 +6718,7 @@
             </w:tc>
             <w:tc>
               <w:tcPr>
-                <w:tcW w:w="984" w:type="dxa"/>
+                <w:tcW w:w="454" w:type="pct"/>
               </w:tcPr>
               <w:p>
                 <w:pPr>
@@ -6747,7 +6745,7 @@
             </w:tc>
             <w:tc>
               <w:tcPr>
-                <w:tcW w:w="884" w:type="dxa"/>
+                <w:tcW w:w="407" w:type="pct"/>
               </w:tcPr>
               <w:p>
                 <w:pPr>
@@ -6776,7 +6774,7 @@
             </w:tc>
             <w:tc>
               <w:tcPr>
-                <w:tcW w:w="912" w:type="dxa"/>
+                <w:tcW w:w="420" w:type="pct"/>
               </w:tcPr>
               <w:p>
                 <w:pPr>
@@ -6813,7 +6811,7 @@
             <w:tc>
               <w:tcPr>
                 <w:cnfStyle w:val="001000000000" w:firstRow="0" w:lastRow="0" w:firstColumn="1" w:lastColumn="0" w:oddVBand="0" w:evenVBand="0" w:oddHBand="0" w:evenHBand="0" w:firstRowFirstColumn="0" w:firstRowLastColumn="0" w:lastRowFirstColumn="0" w:lastRowLastColumn="0"/>
-                <w:tcW w:w="6096" w:type="dxa"/>
+                <w:tcW w:w="2810" w:type="pct"/>
                 <w:noWrap/>
                 <w:hideMark/>
               </w:tcPr>
@@ -6844,7 +6842,7 @@
             </w:tc>
             <w:tc>
               <w:tcPr>
-                <w:tcW w:w="987" w:type="dxa"/>
+                <w:tcW w:w="455" w:type="pct"/>
               </w:tcPr>
               <w:p>
                 <w:pPr>
@@ -6871,7 +6869,7 @@
             </w:tc>
             <w:tc>
               <w:tcPr>
-                <w:tcW w:w="984" w:type="dxa"/>
+                <w:tcW w:w="454" w:type="pct"/>
               </w:tcPr>
               <w:p>
                 <w:pPr>
@@ -6898,7 +6896,7 @@
             </w:tc>
             <w:tc>
               <w:tcPr>
-                <w:tcW w:w="984" w:type="dxa"/>
+                <w:tcW w:w="454" w:type="pct"/>
               </w:tcPr>
               <w:p>
                 <w:pPr>
@@ -6925,7 +6923,7 @@
             </w:tc>
             <w:tc>
               <w:tcPr>
-                <w:tcW w:w="884" w:type="dxa"/>
+                <w:tcW w:w="407" w:type="pct"/>
               </w:tcPr>
               <w:p>
                 <w:pPr>
@@ -6954,7 +6952,7 @@
             </w:tc>
             <w:tc>
               <w:tcPr>
-                <w:tcW w:w="912" w:type="dxa"/>
+                <w:tcW w:w="420" w:type="pct"/>
               </w:tcPr>
               <w:p>
                 <w:pPr>
@@ -6990,7 +6988,7 @@
             <w:tc>
               <w:tcPr>
                 <w:cnfStyle w:val="001000000000" w:firstRow="0" w:lastRow="0" w:firstColumn="1" w:lastColumn="0" w:oddVBand="0" w:evenVBand="0" w:oddHBand="0" w:evenHBand="0" w:firstRowFirstColumn="0" w:firstRowLastColumn="0" w:lastRowFirstColumn="0" w:lastRowLastColumn="0"/>
-                <w:tcW w:w="6096" w:type="dxa"/>
+                <w:tcW w:w="2810" w:type="pct"/>
                 <w:noWrap/>
                 <w:hideMark/>
               </w:tcPr>
@@ -7021,7 +7019,7 @@
             </w:tc>
             <w:tc>
               <w:tcPr>
-                <w:tcW w:w="987" w:type="dxa"/>
+                <w:tcW w:w="455" w:type="pct"/>
               </w:tcPr>
               <w:p>
                 <w:pPr>
@@ -7048,7 +7046,7 @@
             </w:tc>
             <w:tc>
               <w:tcPr>
-                <w:tcW w:w="984" w:type="dxa"/>
+                <w:tcW w:w="454" w:type="pct"/>
               </w:tcPr>
               <w:p>
                 <w:pPr>
@@ -7075,7 +7073,7 @@
             </w:tc>
             <w:tc>
               <w:tcPr>
-                <w:tcW w:w="984" w:type="dxa"/>
+                <w:tcW w:w="454" w:type="pct"/>
               </w:tcPr>
               <w:p>
                 <w:pPr>
@@ -7102,7 +7100,7 @@
             </w:tc>
             <w:tc>
               <w:tcPr>
-                <w:tcW w:w="884" w:type="dxa"/>
+                <w:tcW w:w="407" w:type="pct"/>
               </w:tcPr>
               <w:p>
                 <w:pPr>
@@ -7131,7 +7129,7 @@
             </w:tc>
             <w:tc>
               <w:tcPr>
-                <w:tcW w:w="912" w:type="dxa"/>
+                <w:tcW w:w="420" w:type="pct"/>
               </w:tcPr>
               <w:p>
                 <w:pPr>
@@ -7168,7 +7166,7 @@
             <w:tc>
               <w:tcPr>
                 <w:cnfStyle w:val="001000000000" w:firstRow="0" w:lastRow="0" w:firstColumn="1" w:lastColumn="0" w:oddVBand="0" w:evenVBand="0" w:oddHBand="0" w:evenHBand="0" w:firstRowFirstColumn="0" w:firstRowLastColumn="0" w:lastRowFirstColumn="0" w:lastRowLastColumn="0"/>
-                <w:tcW w:w="6096" w:type="dxa"/>
+                <w:tcW w:w="2810" w:type="pct"/>
                 <w:noWrap/>
                 <w:hideMark/>
               </w:tcPr>
@@ -7199,7 +7197,7 @@
             </w:tc>
             <w:tc>
               <w:tcPr>
-                <w:tcW w:w="987" w:type="dxa"/>
+                <w:tcW w:w="455" w:type="pct"/>
               </w:tcPr>
               <w:p>
                 <w:pPr>
@@ -7226,7 +7224,7 @@
             </w:tc>
             <w:tc>
               <w:tcPr>
-                <w:tcW w:w="984" w:type="dxa"/>
+                <w:tcW w:w="454" w:type="pct"/>
               </w:tcPr>
               <w:p>
                 <w:pPr>
@@ -7253,7 +7251,7 @@
             </w:tc>
             <w:tc>
               <w:tcPr>
-                <w:tcW w:w="984" w:type="dxa"/>
+                <w:tcW w:w="454" w:type="pct"/>
               </w:tcPr>
               <w:p>
                 <w:pPr>
@@ -7280,7 +7278,7 @@
             </w:tc>
             <w:tc>
               <w:tcPr>
-                <w:tcW w:w="884" w:type="dxa"/>
+                <w:tcW w:w="407" w:type="pct"/>
               </w:tcPr>
               <w:p>
                 <w:pPr>
@@ -7309,7 +7307,7 @@
             </w:tc>
             <w:tc>
               <w:tcPr>
-                <w:tcW w:w="912" w:type="dxa"/>
+                <w:tcW w:w="420" w:type="pct"/>
               </w:tcPr>
               <w:p>
                 <w:pPr>
@@ -7345,7 +7343,7 @@
             <w:tc>
               <w:tcPr>
                 <w:cnfStyle w:val="001000000000" w:firstRow="0" w:lastRow="0" w:firstColumn="1" w:lastColumn="0" w:oddVBand="0" w:evenVBand="0" w:oddHBand="0" w:evenHBand="0" w:firstRowFirstColumn="0" w:firstRowLastColumn="0" w:lastRowFirstColumn="0" w:lastRowLastColumn="0"/>
-                <w:tcW w:w="6096" w:type="dxa"/>
+                <w:tcW w:w="2810" w:type="pct"/>
                 <w:noWrap/>
                 <w:hideMark/>
               </w:tcPr>
@@ -7376,7 +7374,7 @@
             </w:tc>
             <w:tc>
               <w:tcPr>
-                <w:tcW w:w="987" w:type="dxa"/>
+                <w:tcW w:w="455" w:type="pct"/>
               </w:tcPr>
               <w:p>
                 <w:pPr>
@@ -7403,7 +7401,7 @@
             </w:tc>
             <w:tc>
               <w:tcPr>
-                <w:tcW w:w="984" w:type="dxa"/>
+                <w:tcW w:w="454" w:type="pct"/>
               </w:tcPr>
               <w:p>
                 <w:pPr>
@@ -7430,7 +7428,7 @@
             </w:tc>
             <w:tc>
               <w:tcPr>
-                <w:tcW w:w="984" w:type="dxa"/>
+                <w:tcW w:w="454" w:type="pct"/>
               </w:tcPr>
               <w:p>
                 <w:pPr>
@@ -7457,7 +7455,7 @@
             </w:tc>
             <w:tc>
               <w:tcPr>
-                <w:tcW w:w="884" w:type="dxa"/>
+                <w:tcW w:w="407" w:type="pct"/>
               </w:tcPr>
               <w:p>
                 <w:pPr>
@@ -7486,7 +7484,7 @@
             </w:tc>
             <w:tc>
               <w:tcPr>
-                <w:tcW w:w="912" w:type="dxa"/>
+                <w:tcW w:w="420" w:type="pct"/>
               </w:tcPr>
               <w:p>
                 <w:pPr>
@@ -7523,7 +7521,7 @@
             <w:tc>
               <w:tcPr>
                 <w:cnfStyle w:val="001000000000" w:firstRow="0" w:lastRow="0" w:firstColumn="1" w:lastColumn="0" w:oddVBand="0" w:evenVBand="0" w:oddHBand="0" w:evenHBand="0" w:firstRowFirstColumn="0" w:firstRowLastColumn="0" w:lastRowFirstColumn="0" w:lastRowLastColumn="0"/>
-                <w:tcW w:w="6096" w:type="dxa"/>
+                <w:tcW w:w="2810" w:type="pct"/>
                 <w:noWrap/>
                 <w:hideMark/>
               </w:tcPr>
@@ -7554,7 +7552,7 @@
             </w:tc>
             <w:tc>
               <w:tcPr>
-                <w:tcW w:w="987" w:type="dxa"/>
+                <w:tcW w:w="455" w:type="pct"/>
               </w:tcPr>
               <w:p>
                 <w:pPr>
@@ -7581,7 +7579,7 @@
             </w:tc>
             <w:tc>
               <w:tcPr>
-                <w:tcW w:w="984" w:type="dxa"/>
+                <w:tcW w:w="454" w:type="pct"/>
               </w:tcPr>
               <w:p>
                 <w:pPr>
@@ -7608,7 +7606,7 @@
             </w:tc>
             <w:tc>
               <w:tcPr>
-                <w:tcW w:w="984" w:type="dxa"/>
+                <w:tcW w:w="454" w:type="pct"/>
               </w:tcPr>
               <w:p>
                 <w:pPr>
@@ -7635,7 +7633,7 @@
             </w:tc>
             <w:tc>
               <w:tcPr>
-                <w:tcW w:w="884" w:type="dxa"/>
+                <w:tcW w:w="407" w:type="pct"/>
               </w:tcPr>
               <w:p>
                 <w:pPr>
@@ -7664,7 +7662,7 @@
             </w:tc>
             <w:tc>
               <w:tcPr>
-                <w:tcW w:w="912" w:type="dxa"/>
+                <w:tcW w:w="420" w:type="pct"/>
               </w:tcPr>
               <w:p>
                 <w:pPr>
@@ -7726,8 +7724,8 @@
           <w:noProof/>
         </w:rPr>
       </w:pPr>
-      <w:bookmarkStart w:id="13" w:name="_Toc345670322"/>
-      <w:bookmarkStart w:id="14" w:name="_Toc306010802"/>
+      <w:bookmarkStart w:id="12" w:name="_Toc345670322"/>
+      <w:bookmarkStart w:id="13" w:name="_Toc306010802"/>
       <w:r>
         <w:rPr>
           <w:noProof/>
@@ -7747,7 +7745,7 @@
         </w:rPr>
         <w:t>Standards</w:t>
       </w:r>
-      <w:bookmarkEnd w:id="13"/>
+      <w:bookmarkEnd w:id="12"/>
       <w:r>
         <w:rPr>
           <w:noProof/>
@@ -8305,7 +8303,7 @@
           <w:noProof/>
         </w:rPr>
       </w:pPr>
-      <w:bookmarkStart w:id="15" w:name="_Toc345670323"/>
+      <w:bookmarkStart w:id="14" w:name="_Toc345670323"/>
       <w:r>
         <w:rPr>
           <w:noProof/>
@@ -8313,7 +8311,7 @@
         <w:lastRenderedPageBreak/>
         <w:t>Mapping CAST Rules to CWE Most Dangerous Software Errors</w:t>
       </w:r>
-      <w:bookmarkEnd w:id="15"/>
+      <w:bookmarkEnd w:id="14"/>
     </w:p>
     <w:p>
       <w:pPr>
@@ -8463,14 +8461,14 @@
           <w:noProof/>
         </w:rPr>
       </w:pPr>
-      <w:bookmarkStart w:id="16" w:name="_Toc345670324"/>
+      <w:bookmarkStart w:id="15" w:name="_Toc345670324"/>
       <w:r>
         <w:rPr>
           <w:noProof/>
         </w:rPr>
         <w:t>Insecure Interaction Between Components</w:t>
       </w:r>
-      <w:bookmarkEnd w:id="16"/>
+      <w:bookmarkEnd w:id="15"/>
       <w:r>
         <w:rPr>
           <w:noProof/>
@@ -9634,14 +9632,14 @@
           <w:noProof/>
         </w:rPr>
       </w:pPr>
-      <w:bookmarkStart w:id="17" w:name="_Toc345670325"/>
+      <w:bookmarkStart w:id="16" w:name="_Toc345670325"/>
       <w:r>
         <w:rPr>
           <w:noProof/>
         </w:rPr>
         <w:t>Risky Resource Management</w:t>
       </w:r>
-      <w:bookmarkEnd w:id="17"/>
+      <w:bookmarkEnd w:id="16"/>
       <w:r>
         <w:rPr>
           <w:noProof/>
@@ -11139,14 +11137,14 @@
           <w:noProof/>
         </w:rPr>
       </w:pPr>
-      <w:bookmarkStart w:id="18" w:name="_Toc345670326"/>
+      <w:bookmarkStart w:id="17" w:name="_Toc345670326"/>
       <w:r>
         <w:rPr>
           <w:noProof/>
         </w:rPr>
         <w:t>Porous Defenses</w:t>
       </w:r>
-      <w:bookmarkEnd w:id="18"/>
+      <w:bookmarkEnd w:id="17"/>
     </w:p>
     <w:p>
       <w:pPr>
@@ -12949,7 +12947,7 @@
           <w:noProof/>
         </w:rPr>
       </w:pPr>
-      <w:bookmarkStart w:id="19" w:name="_Toc345670327"/>
+      <w:bookmarkStart w:id="18" w:name="_Toc345670327"/>
       <w:r>
         <w:rPr>
           <w:noProof/>
@@ -12962,7 +12960,7 @@
         </w:rPr>
         <w:t>WASP &amp; CWE (not part of top-25)</w:t>
       </w:r>
-      <w:bookmarkEnd w:id="19"/>
+      <w:bookmarkEnd w:id="18"/>
     </w:p>
     <w:p>
       <w:pPr>
@@ -13997,7 +13995,7 @@
           <w:noProof/>
         </w:rPr>
       </w:pPr>
-      <w:bookmarkStart w:id="20" w:name="_Toc345670328"/>
+      <w:bookmarkStart w:id="19" w:name="_Toc345670328"/>
       <w:r>
         <w:rPr>
           <w:noProof/>
@@ -14011,7 +14009,7 @@
         </w:rPr>
         <w:t>Weaknesses Spotted</w:t>
       </w:r>
-      <w:bookmarkEnd w:id="20"/>
+      <w:bookmarkEnd w:id="19"/>
     </w:p>
     <w:p>
       <w:pPr>
@@ -18068,9 +18066,9 @@
           <w:noProof/>
         </w:rPr>
       </w:pPr>
-      <w:bookmarkStart w:id="21" w:name="_Toc345670329"/>
-      <w:bookmarkEnd w:id="12"/>
-      <w:bookmarkEnd w:id="14"/>
+      <w:bookmarkStart w:id="20" w:name="_Toc345670329"/>
+      <w:bookmarkEnd w:id="11"/>
+      <w:bookmarkEnd w:id="13"/>
       <w:r>
         <w:rPr>
           <w:noProof/>
@@ -18078,7 +18076,7 @@
         <w:lastRenderedPageBreak/>
         <w:t>Appendix - Assessment Approach Overview</w:t>
       </w:r>
-      <w:bookmarkEnd w:id="21"/>
+      <w:bookmarkEnd w:id="20"/>
       <w:r>
         <w:rPr>
           <w:noProof/>
@@ -18103,7 +18101,7 @@
           <w:sz w:val="20"/>
           <w:lang w:val="en-GB" w:eastAsia="en-GB"/>
         </w:rPr>
-        <w:pict>
+        <w:pict w14:anchorId="5A28FA04">
           <v:shape id="Text Box 112" o:spid="_x0000_s1032" type="#_x0000_t202" style="position:absolute;left:0;text-align:left;margin-left:-41.6pt;margin-top:3.05pt;width:197.7pt;height:302.8pt;z-index:251700736;visibility:visible;mso-width-relative:margin;mso-height-relative:margin" o:gfxdata="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" stroked="f">
             <v:textbox>
               <w:txbxContent>
@@ -18114,7 +18112,7 @@
                       <w:lang w:val="en-US"/>
                     </w:rPr>
                     <w:drawing>
-                      <wp:inline distT="0" distB="0" distL="0" distR="0">
+                      <wp:inline distT="0" distB="0" distL="0" distR="0" wp14:anchorId="7BED9E97" wp14:editId="65E9F167">
                         <wp:extent cx="2242868" cy="3778369"/>
                         <wp:effectExtent l="0" t="0" r="5032" b="0"/>
                         <wp:docPr id="42" name="Object 1"/>
@@ -21080,7 +21078,7 @@
           <w:noProof/>
         </w:rPr>
       </w:pPr>
-      <w:bookmarkStart w:id="22" w:name="_Toc345670330"/>
+      <w:bookmarkStart w:id="21" w:name="_Toc345670330"/>
       <w:r>
         <w:rPr>
           <w:noProof/>
@@ -21088,7 +21086,7 @@
         <w:lastRenderedPageBreak/>
         <w:t>Appendix: Understanding Quality Indicators, Quality Rules</w:t>
       </w:r>
-      <w:bookmarkEnd w:id="22"/>
+      <w:bookmarkEnd w:id="21"/>
     </w:p>
     <w:p>
       <w:pPr>
@@ -22314,7 +22312,7 @@
 </file>
 
 <file path=word/endnotes.xml><?xml version="1.0" encoding="utf-8"?>
-<w:endnotes xmlns:wpc="http://schemas.microsoft.com/office/word/2010/wordprocessingCanvas" xmlns:cx="http://schemas.microsoft.com/office/drawing/2014/chartex" xmlns:cx1="http://schemas.microsoft.com/office/drawing/2015/9/8/chartex" xmlns:cx2="http://schemas.microsoft.com/office/drawing/2015/10/21/chartex" xmlns:cx3="http://schemas.microsoft.com/office/drawing/2016/5/9/chartex" xmlns:cx4="http://schemas.microsoft.com/office/drawing/2016/5/10/chartex" xmlns:cx5="http://schemas.microsoft.com/office/drawing/2016/5/11/chartex" xmlns:cx6="http://schemas.microsoft.com/office/drawing/2016/5/12/chartex" xmlns:cx7="http://schemas.microsoft.com/office/drawing/2016/5/13/chartex" xmlns:cx8="http://schemas.microsoft.com/office/drawing/2016/5/14/chartex" xmlns:mc="http://schemas.openxmlformats.org/markup-compatibility/2006" xmlns:aink="http://schemas.microsoft.com/office/drawing/2016/ink" xmlns:am3d="http://schemas.microsoft.com/office/drawing/2017/model3d" xmlns:o="urn:schemas-microsoft-com:office:office" xmlns:r="http://schemas.openxmlformats.org/officeDocument/2006/relationships" xmlns:m="http://schemas.openxmlformats.org/officeDocument/2006/math" xmlns:v="urn:schemas-microsoft-com:vml" xmlns:wp14="http://schemas.microsoft.com/office/word/2010/wordprocessingDrawing" xmlns:wp="http://schemas.openxmlformats.org/drawingml/2006/wordprocessingDrawing" xmlns:w10="urn:schemas-microsoft-com:office:word" xmlns:w="http://schemas.openxmlformats.org/wordprocessingml/2006/main" xmlns:w14="http://schemas.microsoft.com/office/word/2010/wordml" xmlns:w15="http://schemas.microsoft.com/office/word/2012/wordml" xmlns:w16cid="http://schemas.microsoft.com/office/word/2016/wordml/cid" xmlns:w16se="http://schemas.microsoft.com/office/word/2015/wordml/symex" xmlns:wpg="http://schemas.microsoft.com/office/word/2010/wordprocessingGroup" xmlns:wpi="http://schemas.microsoft.com/office/word/2010/wordprocessingInk" xmlns:wne="http://schemas.microsoft.com/office/word/2006/wordml" xmlns:wps="http://schemas.microsoft.com/office/word/2010/wordprocessingShape" mc:Ignorable="w14 w15 w16se w16cid wp14">
+<w:endnotes xmlns:wpc="http://schemas.microsoft.com/office/word/2010/wordprocessingCanvas" xmlns:cx="http://schemas.microsoft.com/office/drawing/2014/chartex" xmlns:cx1="http://schemas.microsoft.com/office/drawing/2015/9/8/chartex" xmlns:cx2="http://schemas.microsoft.com/office/drawing/2015/10/21/chartex" xmlns:cx3="http://schemas.microsoft.com/office/drawing/2016/5/9/chartex" xmlns:cx4="http://schemas.microsoft.com/office/drawing/2016/5/10/chartex" xmlns:cx5="http://schemas.microsoft.com/office/drawing/2016/5/11/chartex" xmlns:cx6="http://schemas.microsoft.com/office/drawing/2016/5/12/chartex" xmlns:cx7="http://schemas.microsoft.com/office/drawing/2016/5/13/chartex" xmlns:cx8="http://schemas.microsoft.com/office/drawing/2016/5/14/chartex" xmlns:mc="http://schemas.openxmlformats.org/markup-compatibility/2006" xmlns:aink="http://schemas.microsoft.com/office/drawing/2016/ink" xmlns:am3d="http://schemas.microsoft.com/office/drawing/2017/model3d" xmlns:o="urn:schemas-microsoft-com:office:office" xmlns:r="http://schemas.openxmlformats.org/officeDocument/2006/relationships" xmlns:m="http://schemas.openxmlformats.org/officeDocument/2006/math" xmlns:v="urn:schemas-microsoft-com:vml" xmlns:wp14="http://schemas.microsoft.com/office/word/2010/wordprocessingDrawing" xmlns:wp="http://schemas.openxmlformats.org/drawingml/2006/wordprocessingDrawing" xmlns:w10="urn:schemas-microsoft-com:office:word" xmlns:w="http://schemas.openxmlformats.org/wordprocessingml/2006/main" xmlns:w14="http://schemas.microsoft.com/office/word/2010/wordml" xmlns:w15="http://schemas.microsoft.com/office/word/2012/wordml" xmlns:w16cex="http://schemas.microsoft.com/office/word/2018/wordml/cex" xmlns:w16cid="http://schemas.microsoft.com/office/word/2016/wordml/cid" xmlns:w16="http://schemas.microsoft.com/office/word/2018/wordml" xmlns:w16se="http://schemas.microsoft.com/office/word/2015/wordml/symex" xmlns:wpg="http://schemas.microsoft.com/office/word/2010/wordprocessingGroup" xmlns:wpi="http://schemas.microsoft.com/office/word/2010/wordprocessingInk" xmlns:wne="http://schemas.microsoft.com/office/word/2006/wordml" xmlns:wps="http://schemas.microsoft.com/office/word/2010/wordprocessingShape" mc:Ignorable="w14 w15 w16se w16cid w16 w16cex wp14">
   <w:endnote w:type="separator" w:id="-1">
     <w:p>
       <w:pPr>
@@ -22339,7 +22337,7 @@
 </file>
 
 <file path=word/footer1.xml><?xml version="1.0" encoding="utf-8"?>
-<w:ftr xmlns:wpc="http://schemas.microsoft.com/office/word/2010/wordprocessingCanvas" xmlns:cx="http://schemas.microsoft.com/office/drawing/2014/chartex" xmlns:cx1="http://schemas.microsoft.com/office/drawing/2015/9/8/chartex" xmlns:cx2="http://schemas.microsoft.com/office/drawing/2015/10/21/chartex" xmlns:cx3="http://schemas.microsoft.com/office/drawing/2016/5/9/chartex" xmlns:cx4="http://schemas.microsoft.com/office/drawing/2016/5/10/chartex" xmlns:cx5="http://schemas.microsoft.com/office/drawing/2016/5/11/chartex" xmlns:cx6="http://schemas.microsoft.com/office/drawing/2016/5/12/chartex" xmlns:cx7="http://schemas.microsoft.com/office/drawing/2016/5/13/chartex" xmlns:cx8="http://schemas.microsoft.com/office/drawing/2016/5/14/chartex" xmlns:mc="http://schemas.openxmlformats.org/markup-compatibility/2006" xmlns:aink="http://schemas.microsoft.com/office/drawing/2016/ink" xmlns:am3d="http://schemas.microsoft.com/office/drawing/2017/model3d" xmlns:o="urn:schemas-microsoft-com:office:office" xmlns:r="http://schemas.openxmlformats.org/officeDocument/2006/relationships" xmlns:m="http://schemas.openxmlformats.org/officeDocument/2006/math" xmlns:v="urn:schemas-microsoft-com:vml" xmlns:wp14="http://schemas.microsoft.com/office/word/2010/wordprocessingDrawing" xmlns:wp="http://schemas.openxmlformats.org/drawingml/2006/wordprocessingDrawing" xmlns:w10="urn:schemas-microsoft-com:office:word" xmlns:w="http://schemas.openxmlformats.org/wordprocessingml/2006/main" xmlns:w14="http://schemas.microsoft.com/office/word/2010/wordml" xmlns:w15="http://schemas.microsoft.com/office/word/2012/wordml" xmlns:w16cid="http://schemas.microsoft.com/office/word/2016/wordml/cid" xmlns:w16se="http://schemas.microsoft.com/office/word/2015/wordml/symex" xmlns:wpg="http://schemas.microsoft.com/office/word/2010/wordprocessingGroup" xmlns:wpi="http://schemas.microsoft.com/office/word/2010/wordprocessingInk" xmlns:wne="http://schemas.microsoft.com/office/word/2006/wordml" xmlns:wps="http://schemas.microsoft.com/office/word/2010/wordprocessingShape" mc:Ignorable="w14 w15 w16se w16cid wp14">
+<w:ftr xmlns:wpc="http://schemas.microsoft.com/office/word/2010/wordprocessingCanvas" xmlns:cx="http://schemas.microsoft.com/office/drawing/2014/chartex" xmlns:cx1="http://schemas.microsoft.com/office/drawing/2015/9/8/chartex" xmlns:cx2="http://schemas.microsoft.com/office/drawing/2015/10/21/chartex" xmlns:cx3="http://schemas.microsoft.com/office/drawing/2016/5/9/chartex" xmlns:cx4="http://schemas.microsoft.com/office/drawing/2016/5/10/chartex" xmlns:cx5="http://schemas.microsoft.com/office/drawing/2016/5/11/chartex" xmlns:cx6="http://schemas.microsoft.com/office/drawing/2016/5/12/chartex" xmlns:cx7="http://schemas.microsoft.com/office/drawing/2016/5/13/chartex" xmlns:cx8="http://schemas.microsoft.com/office/drawing/2016/5/14/chartex" xmlns:mc="http://schemas.openxmlformats.org/markup-compatibility/2006" xmlns:aink="http://schemas.microsoft.com/office/drawing/2016/ink" xmlns:am3d="http://schemas.microsoft.com/office/drawing/2017/model3d" xmlns:o="urn:schemas-microsoft-com:office:office" xmlns:r="http://schemas.openxmlformats.org/officeDocument/2006/relationships" xmlns:m="http://schemas.openxmlformats.org/officeDocument/2006/math" xmlns:v="urn:schemas-microsoft-com:vml" xmlns:wp14="http://schemas.microsoft.com/office/word/2010/wordprocessingDrawing" xmlns:wp="http://schemas.openxmlformats.org/drawingml/2006/wordprocessingDrawing" xmlns:w10="urn:schemas-microsoft-com:office:word" xmlns:w="http://schemas.openxmlformats.org/wordprocessingml/2006/main" xmlns:w14="http://schemas.microsoft.com/office/word/2010/wordml" xmlns:w15="http://schemas.microsoft.com/office/word/2012/wordml" xmlns:w16cex="http://schemas.microsoft.com/office/word/2018/wordml/cex" xmlns:w16cid="http://schemas.microsoft.com/office/word/2016/wordml/cid" xmlns:w16="http://schemas.microsoft.com/office/word/2018/wordml" xmlns:w16se="http://schemas.microsoft.com/office/word/2015/wordml/symex" xmlns:wpg="http://schemas.microsoft.com/office/word/2010/wordprocessingGroup" xmlns:wpi="http://schemas.microsoft.com/office/word/2010/wordprocessingInk" xmlns:wne="http://schemas.microsoft.com/office/word/2006/wordml" xmlns:wps="http://schemas.microsoft.com/office/word/2010/wordprocessingShape" mc:Ignorable="w14 w15 w16se w16cid w16 w16cex wp14">
   <w:p>
     <w:pPr>
       <w:pStyle w:val="Footer"/>
@@ -22412,7 +22410,7 @@
         <w:lang w:val="en-US"/>
       </w:rPr>
       <w:drawing>
-        <wp:inline distT="0" distB="0" distL="0" distR="0">
+        <wp:inline distT="0" distB="0" distL="0" distR="0" wp14:anchorId="1A0901EB" wp14:editId="669B44D9">
           <wp:extent cx="1791606" cy="351155"/>
           <wp:effectExtent l="0" t="0" r="0" b="0"/>
           <wp:docPr id="1" name="Picture 1"/>
@@ -22464,7 +22462,7 @@
 </file>
 
 <file path=word/footer2.xml><?xml version="1.0" encoding="utf-8"?>
-<w:ftr xmlns:wpc="http://schemas.microsoft.com/office/word/2010/wordprocessingCanvas" xmlns:cx="http://schemas.microsoft.com/office/drawing/2014/chartex" xmlns:cx1="http://schemas.microsoft.com/office/drawing/2015/9/8/chartex" xmlns:cx2="http://schemas.microsoft.com/office/drawing/2015/10/21/chartex" xmlns:cx3="http://schemas.microsoft.com/office/drawing/2016/5/9/chartex" xmlns:cx4="http://schemas.microsoft.com/office/drawing/2016/5/10/chartex" xmlns:cx5="http://schemas.microsoft.com/office/drawing/2016/5/11/chartex" xmlns:cx6="http://schemas.microsoft.com/office/drawing/2016/5/12/chartex" xmlns:cx7="http://schemas.microsoft.com/office/drawing/2016/5/13/chartex" xmlns:cx8="http://schemas.microsoft.com/office/drawing/2016/5/14/chartex" xmlns:mc="http://schemas.openxmlformats.org/markup-compatibility/2006" xmlns:aink="http://schemas.microsoft.com/office/drawing/2016/ink" xmlns:am3d="http://schemas.microsoft.com/office/drawing/2017/model3d" xmlns:o="urn:schemas-microsoft-com:office:office" xmlns:r="http://schemas.openxmlformats.org/officeDocument/2006/relationships" xmlns:m="http://schemas.openxmlformats.org/officeDocument/2006/math" xmlns:v="urn:schemas-microsoft-com:vml" xmlns:wp14="http://schemas.microsoft.com/office/word/2010/wordprocessingDrawing" xmlns:wp="http://schemas.openxmlformats.org/drawingml/2006/wordprocessingDrawing" xmlns:w10="urn:schemas-microsoft-com:office:word" xmlns:w="http://schemas.openxmlformats.org/wordprocessingml/2006/main" xmlns:w14="http://schemas.microsoft.com/office/word/2010/wordml" xmlns:w15="http://schemas.microsoft.com/office/word/2012/wordml" xmlns:w16cid="http://schemas.microsoft.com/office/word/2016/wordml/cid" xmlns:w16se="http://schemas.microsoft.com/office/word/2015/wordml/symex" xmlns:wpg="http://schemas.microsoft.com/office/word/2010/wordprocessingGroup" xmlns:wpi="http://schemas.microsoft.com/office/word/2010/wordprocessingInk" xmlns:wne="http://schemas.microsoft.com/office/word/2006/wordml" xmlns:wps="http://schemas.microsoft.com/office/word/2010/wordprocessingShape" mc:Ignorable="w14 w15 w16se w16cid wp14">
+<w:ftr xmlns:wpc="http://schemas.microsoft.com/office/word/2010/wordprocessingCanvas" xmlns:cx="http://schemas.microsoft.com/office/drawing/2014/chartex" xmlns:cx1="http://schemas.microsoft.com/office/drawing/2015/9/8/chartex" xmlns:cx2="http://schemas.microsoft.com/office/drawing/2015/10/21/chartex" xmlns:cx3="http://schemas.microsoft.com/office/drawing/2016/5/9/chartex" xmlns:cx4="http://schemas.microsoft.com/office/drawing/2016/5/10/chartex" xmlns:cx5="http://schemas.microsoft.com/office/drawing/2016/5/11/chartex" xmlns:cx6="http://schemas.microsoft.com/office/drawing/2016/5/12/chartex" xmlns:cx7="http://schemas.microsoft.com/office/drawing/2016/5/13/chartex" xmlns:cx8="http://schemas.microsoft.com/office/drawing/2016/5/14/chartex" xmlns:mc="http://schemas.openxmlformats.org/markup-compatibility/2006" xmlns:aink="http://schemas.microsoft.com/office/drawing/2016/ink" xmlns:am3d="http://schemas.microsoft.com/office/drawing/2017/model3d" xmlns:o="urn:schemas-microsoft-com:office:office" xmlns:r="http://schemas.openxmlformats.org/officeDocument/2006/relationships" xmlns:m="http://schemas.openxmlformats.org/officeDocument/2006/math" xmlns:v="urn:schemas-microsoft-com:vml" xmlns:wp14="http://schemas.microsoft.com/office/word/2010/wordprocessingDrawing" xmlns:wp="http://schemas.openxmlformats.org/drawingml/2006/wordprocessingDrawing" xmlns:w10="urn:schemas-microsoft-com:office:word" xmlns:w="http://schemas.openxmlformats.org/wordprocessingml/2006/main" xmlns:w14="http://schemas.microsoft.com/office/word/2010/wordml" xmlns:w15="http://schemas.microsoft.com/office/word/2012/wordml" xmlns:w16cex="http://schemas.microsoft.com/office/word/2018/wordml/cex" xmlns:w16cid="http://schemas.microsoft.com/office/word/2016/wordml/cid" xmlns:w16="http://schemas.microsoft.com/office/word/2018/wordml" xmlns:w16se="http://schemas.microsoft.com/office/word/2015/wordml/symex" xmlns:wpg="http://schemas.microsoft.com/office/word/2010/wordprocessingGroup" xmlns:wpi="http://schemas.microsoft.com/office/word/2010/wordprocessingInk" xmlns:wne="http://schemas.microsoft.com/office/word/2006/wordml" xmlns:wps="http://schemas.microsoft.com/office/word/2010/wordprocessingShape" mc:Ignorable="w14 w15 w16se w16cid w16 w16cex wp14">
   <w:p>
     <w:pPr>
       <w:pStyle w:val="Footer"/>
@@ -22476,7 +22474,7 @@
         <w:lang w:val="en-US"/>
       </w:rPr>
       <w:drawing>
-        <wp:inline distT="0" distB="0" distL="0" distR="0">
+        <wp:inline distT="0" distB="0" distL="0" distR="0" wp14:anchorId="6DAD26AD" wp14:editId="26B19FA1">
           <wp:extent cx="1791606" cy="351155"/>
           <wp:effectExtent l="0" t="0" r="0" b="0"/>
           <wp:docPr id="7" name="Picture 7"/>
@@ -22528,7 +22526,7 @@
 </file>
 
 <file path=word/footnotes.xml><?xml version="1.0" encoding="utf-8"?>
-<w:footnotes xmlns:wpc="http://schemas.microsoft.com/office/word/2010/wordprocessingCanvas" xmlns:cx="http://schemas.microsoft.com/office/drawing/2014/chartex" xmlns:cx1="http://schemas.microsoft.com/office/drawing/2015/9/8/chartex" xmlns:cx2="http://schemas.microsoft.com/office/drawing/2015/10/21/chartex" xmlns:cx3="http://schemas.microsoft.com/office/drawing/2016/5/9/chartex" xmlns:cx4="http://schemas.microsoft.com/office/drawing/2016/5/10/chartex" xmlns:cx5="http://schemas.microsoft.com/office/drawing/2016/5/11/chartex" xmlns:cx6="http://schemas.microsoft.com/office/drawing/2016/5/12/chartex" xmlns:cx7="http://schemas.microsoft.com/office/drawing/2016/5/13/chartex" xmlns:cx8="http://schemas.microsoft.com/office/drawing/2016/5/14/chartex" xmlns:mc="http://schemas.openxmlformats.org/markup-compatibility/2006" xmlns:aink="http://schemas.microsoft.com/office/drawing/2016/ink" xmlns:am3d="http://schemas.microsoft.com/office/drawing/2017/model3d" xmlns:o="urn:schemas-microsoft-com:office:office" xmlns:r="http://schemas.openxmlformats.org/officeDocument/2006/relationships" xmlns:m="http://schemas.openxmlformats.org/officeDocument/2006/math" xmlns:v="urn:schemas-microsoft-com:vml" xmlns:wp14="http://schemas.microsoft.com/office/word/2010/wordprocessingDrawing" xmlns:wp="http://schemas.openxmlformats.org/drawingml/2006/wordprocessingDrawing" xmlns:w10="urn:schemas-microsoft-com:office:word" xmlns:w="http://schemas.openxmlformats.org/wordprocessingml/2006/main" xmlns:w14="http://schemas.microsoft.com/office/word/2010/wordml" xmlns:w15="http://schemas.microsoft.com/office/word/2012/wordml" xmlns:w16cid="http://schemas.microsoft.com/office/word/2016/wordml/cid" xmlns:w16se="http://schemas.microsoft.com/office/word/2015/wordml/symex" xmlns:wpg="http://schemas.microsoft.com/office/word/2010/wordprocessingGroup" xmlns:wpi="http://schemas.microsoft.com/office/word/2010/wordprocessingInk" xmlns:wne="http://schemas.microsoft.com/office/word/2006/wordml" xmlns:wps="http://schemas.microsoft.com/office/word/2010/wordprocessingShape" mc:Ignorable="w14 w15 w16se w16cid wp14">
+<w:footnotes xmlns:wpc="http://schemas.microsoft.com/office/word/2010/wordprocessingCanvas" xmlns:cx="http://schemas.microsoft.com/office/drawing/2014/chartex" xmlns:cx1="http://schemas.microsoft.com/office/drawing/2015/9/8/chartex" xmlns:cx2="http://schemas.microsoft.com/office/drawing/2015/10/21/chartex" xmlns:cx3="http://schemas.microsoft.com/office/drawing/2016/5/9/chartex" xmlns:cx4="http://schemas.microsoft.com/office/drawing/2016/5/10/chartex" xmlns:cx5="http://schemas.microsoft.com/office/drawing/2016/5/11/chartex" xmlns:cx6="http://schemas.microsoft.com/office/drawing/2016/5/12/chartex" xmlns:cx7="http://schemas.microsoft.com/office/drawing/2016/5/13/chartex" xmlns:cx8="http://schemas.microsoft.com/office/drawing/2016/5/14/chartex" xmlns:mc="http://schemas.openxmlformats.org/markup-compatibility/2006" xmlns:aink="http://schemas.microsoft.com/office/drawing/2016/ink" xmlns:am3d="http://schemas.microsoft.com/office/drawing/2017/model3d" xmlns:o="urn:schemas-microsoft-com:office:office" xmlns:r="http://schemas.openxmlformats.org/officeDocument/2006/relationships" xmlns:m="http://schemas.openxmlformats.org/officeDocument/2006/math" xmlns:v="urn:schemas-microsoft-com:vml" xmlns:wp14="http://schemas.microsoft.com/office/word/2010/wordprocessingDrawing" xmlns:wp="http://schemas.openxmlformats.org/drawingml/2006/wordprocessingDrawing" xmlns:w10="urn:schemas-microsoft-com:office:word" xmlns:w="http://schemas.openxmlformats.org/wordprocessingml/2006/main" xmlns:w14="http://schemas.microsoft.com/office/word/2010/wordml" xmlns:w15="http://schemas.microsoft.com/office/word/2012/wordml" xmlns:w16cex="http://schemas.microsoft.com/office/word/2018/wordml/cex" xmlns:w16cid="http://schemas.microsoft.com/office/word/2016/wordml/cid" xmlns:w16="http://schemas.microsoft.com/office/word/2018/wordml" xmlns:w16se="http://schemas.microsoft.com/office/word/2015/wordml/symex" xmlns:wpg="http://schemas.microsoft.com/office/word/2010/wordprocessingGroup" xmlns:wpi="http://schemas.microsoft.com/office/word/2010/wordprocessingInk" xmlns:wne="http://schemas.microsoft.com/office/word/2006/wordml" xmlns:wps="http://schemas.microsoft.com/office/word/2010/wordprocessingShape" mc:Ignorable="w14 w15 w16se w16cid w16 w16cex wp14">
   <w:footnote w:type="separator" w:id="-1">
     <w:p>
       <w:pPr>
@@ -22553,7 +22551,7 @@
 </file>
 
 <file path=word/header1.xml><?xml version="1.0" encoding="utf-8"?>
-<w:hdr xmlns:wpc="http://schemas.microsoft.com/office/word/2010/wordprocessingCanvas" xmlns:cx="http://schemas.microsoft.com/office/drawing/2014/chartex" xmlns:cx1="http://schemas.microsoft.com/office/drawing/2015/9/8/chartex" xmlns:cx2="http://schemas.microsoft.com/office/drawing/2015/10/21/chartex" xmlns:cx3="http://schemas.microsoft.com/office/drawing/2016/5/9/chartex" xmlns:cx4="http://schemas.microsoft.com/office/drawing/2016/5/10/chartex" xmlns:cx5="http://schemas.microsoft.com/office/drawing/2016/5/11/chartex" xmlns:cx6="http://schemas.microsoft.com/office/drawing/2016/5/12/chartex" xmlns:cx7="http://schemas.microsoft.com/office/drawing/2016/5/13/chartex" xmlns:cx8="http://schemas.microsoft.com/office/drawing/2016/5/14/chartex" xmlns:mc="http://schemas.openxmlformats.org/markup-compatibility/2006" xmlns:aink="http://schemas.microsoft.com/office/drawing/2016/ink" xmlns:am3d="http://schemas.microsoft.com/office/drawing/2017/model3d" xmlns:o="urn:schemas-microsoft-com:office:office" xmlns:r="http://schemas.openxmlformats.org/officeDocument/2006/relationships" xmlns:m="http://schemas.openxmlformats.org/officeDocument/2006/math" xmlns:v="urn:schemas-microsoft-com:vml" xmlns:wp14="http://schemas.microsoft.com/office/word/2010/wordprocessingDrawing" xmlns:wp="http://schemas.openxmlformats.org/drawingml/2006/wordprocessingDrawing" xmlns:w10="urn:schemas-microsoft-com:office:word" xmlns:w="http://schemas.openxmlformats.org/wordprocessingml/2006/main" xmlns:w14="http://schemas.microsoft.com/office/word/2010/wordml" xmlns:w15="http://schemas.microsoft.com/office/word/2012/wordml" xmlns:w16cid="http://schemas.microsoft.com/office/word/2016/wordml/cid" xmlns:w16se="http://schemas.microsoft.com/office/word/2015/wordml/symex" xmlns:wpg="http://schemas.microsoft.com/office/word/2010/wordprocessingGroup" xmlns:wpi="http://schemas.microsoft.com/office/word/2010/wordprocessingInk" xmlns:wne="http://schemas.microsoft.com/office/word/2006/wordml" xmlns:wps="http://schemas.microsoft.com/office/word/2010/wordprocessingShape" mc:Ignorable="w14 w15 w16se w16cid wp14">
+<w:hdr xmlns:wpc="http://schemas.microsoft.com/office/word/2010/wordprocessingCanvas" xmlns:cx="http://schemas.microsoft.com/office/drawing/2014/chartex" xmlns:cx1="http://schemas.microsoft.com/office/drawing/2015/9/8/chartex" xmlns:cx2="http://schemas.microsoft.com/office/drawing/2015/10/21/chartex" xmlns:cx3="http://schemas.microsoft.com/office/drawing/2016/5/9/chartex" xmlns:cx4="http://schemas.microsoft.com/office/drawing/2016/5/10/chartex" xmlns:cx5="http://schemas.microsoft.com/office/drawing/2016/5/11/chartex" xmlns:cx6="http://schemas.microsoft.com/office/drawing/2016/5/12/chartex" xmlns:cx7="http://schemas.microsoft.com/office/drawing/2016/5/13/chartex" xmlns:cx8="http://schemas.microsoft.com/office/drawing/2016/5/14/chartex" xmlns:mc="http://schemas.openxmlformats.org/markup-compatibility/2006" xmlns:aink="http://schemas.microsoft.com/office/drawing/2016/ink" xmlns:am3d="http://schemas.microsoft.com/office/drawing/2017/model3d" xmlns:o="urn:schemas-microsoft-com:office:office" xmlns:r="http://schemas.openxmlformats.org/officeDocument/2006/relationships" xmlns:m="http://schemas.openxmlformats.org/officeDocument/2006/math" xmlns:v="urn:schemas-microsoft-com:vml" xmlns:wp14="http://schemas.microsoft.com/office/word/2010/wordprocessingDrawing" xmlns:wp="http://schemas.openxmlformats.org/drawingml/2006/wordprocessingDrawing" xmlns:w10="urn:schemas-microsoft-com:office:word" xmlns:w="http://schemas.openxmlformats.org/wordprocessingml/2006/main" xmlns:w14="http://schemas.microsoft.com/office/word/2010/wordml" xmlns:w15="http://schemas.microsoft.com/office/word/2012/wordml" xmlns:w16cex="http://schemas.microsoft.com/office/word/2018/wordml/cex" xmlns:w16cid="http://schemas.microsoft.com/office/word/2016/wordml/cid" xmlns:w16="http://schemas.microsoft.com/office/word/2018/wordml" xmlns:w16se="http://schemas.microsoft.com/office/word/2015/wordml/symex" xmlns:wpg="http://schemas.microsoft.com/office/word/2010/wordprocessingGroup" xmlns:wpi="http://schemas.microsoft.com/office/word/2010/wordprocessingInk" xmlns:wne="http://schemas.microsoft.com/office/word/2006/wordml" xmlns:wps="http://schemas.microsoft.com/office/word/2010/wordprocessingShape" mc:Ignorable="w14 w15 w16se w16cid w16 w16cex wp14">
   <w:p>
     <w:pPr>
       <w:spacing w:after="0" w:line="240" w:lineRule="auto"/>
@@ -22654,7 +22652,7 @@
 </file>
 
 <file path=word/numbering.xml><?xml version="1.0" encoding="utf-8"?>
-<w:numbering xmlns:wpc="http://schemas.microsoft.com/office/word/2010/wordprocessingCanvas" xmlns:cx="http://schemas.microsoft.com/office/drawing/2014/chartex" xmlns:cx1="http://schemas.microsoft.com/office/drawing/2015/9/8/chartex" xmlns:cx2="http://schemas.microsoft.com/office/drawing/2015/10/21/chartex" xmlns:cx3="http://schemas.microsoft.com/office/drawing/2016/5/9/chartex" xmlns:cx4="http://schemas.microsoft.com/office/drawing/2016/5/10/chartex" xmlns:cx5="http://schemas.microsoft.com/office/drawing/2016/5/11/chartex" xmlns:cx6="http://schemas.microsoft.com/office/drawing/2016/5/12/chartex" xmlns:cx7="http://schemas.microsoft.com/office/drawing/2016/5/13/chartex" xmlns:cx8="http://schemas.microsoft.com/office/drawing/2016/5/14/chartex" xmlns:mc="http://schemas.openxmlformats.org/markup-compatibility/2006" xmlns:aink="http://schemas.microsoft.com/office/drawing/2016/ink" xmlns:am3d="http://schemas.microsoft.com/office/drawing/2017/model3d" xmlns:o="urn:schemas-microsoft-com:office:office" xmlns:r="http://schemas.openxmlformats.org/officeDocument/2006/relationships" xmlns:m="http://schemas.openxmlformats.org/officeDocument/2006/math" xmlns:v="urn:schemas-microsoft-com:vml" xmlns:wp14="http://schemas.microsoft.com/office/word/2010/wordprocessingDrawing" xmlns:wp="http://schemas.openxmlformats.org/drawingml/2006/wordprocessingDrawing" xmlns:w10="urn:schemas-microsoft-com:office:word" xmlns:w="http://schemas.openxmlformats.org/wordprocessingml/2006/main" xmlns:w14="http://schemas.microsoft.com/office/word/2010/wordml" xmlns:w15="http://schemas.microsoft.com/office/word/2012/wordml" xmlns:w16cid="http://schemas.microsoft.com/office/word/2016/wordml/cid" xmlns:w16se="http://schemas.microsoft.com/office/word/2015/wordml/symex" xmlns:wpg="http://schemas.microsoft.com/office/word/2010/wordprocessingGroup" xmlns:wpi="http://schemas.microsoft.com/office/word/2010/wordprocessingInk" xmlns:wne="http://schemas.microsoft.com/office/word/2006/wordml" xmlns:wps="http://schemas.microsoft.com/office/word/2010/wordprocessingShape" mc:Ignorable="w14 w15 w16se w16cid wp14">
+<w:numbering xmlns:wpc="http://schemas.microsoft.com/office/word/2010/wordprocessingCanvas" xmlns:cx="http://schemas.microsoft.com/office/drawing/2014/chartex" xmlns:cx1="http://schemas.microsoft.com/office/drawing/2015/9/8/chartex" xmlns:cx2="http://schemas.microsoft.com/office/drawing/2015/10/21/chartex" xmlns:cx3="http://schemas.microsoft.com/office/drawing/2016/5/9/chartex" xmlns:cx4="http://schemas.microsoft.com/office/drawing/2016/5/10/chartex" xmlns:cx5="http://schemas.microsoft.com/office/drawing/2016/5/11/chartex" xmlns:cx6="http://schemas.microsoft.com/office/drawing/2016/5/12/chartex" xmlns:cx7="http://schemas.microsoft.com/office/drawing/2016/5/13/chartex" xmlns:cx8="http://schemas.microsoft.com/office/drawing/2016/5/14/chartex" xmlns:mc="http://schemas.openxmlformats.org/markup-compatibility/2006" xmlns:aink="http://schemas.microsoft.com/office/drawing/2016/ink" xmlns:am3d="http://schemas.microsoft.com/office/drawing/2017/model3d" xmlns:o="urn:schemas-microsoft-com:office:office" xmlns:r="http://schemas.openxmlformats.org/officeDocument/2006/relationships" xmlns:m="http://schemas.openxmlformats.org/officeDocument/2006/math" xmlns:v="urn:schemas-microsoft-com:vml" xmlns:wp14="http://schemas.microsoft.com/office/word/2010/wordprocessingDrawing" xmlns:wp="http://schemas.openxmlformats.org/drawingml/2006/wordprocessingDrawing" xmlns:w10="urn:schemas-microsoft-com:office:word" xmlns:w="http://schemas.openxmlformats.org/wordprocessingml/2006/main" xmlns:w14="http://schemas.microsoft.com/office/word/2010/wordml" xmlns:w15="http://schemas.microsoft.com/office/word/2012/wordml" xmlns:w16cex="http://schemas.microsoft.com/office/word/2018/wordml/cex" xmlns:w16cid="http://schemas.microsoft.com/office/word/2016/wordml/cid" xmlns:w16="http://schemas.microsoft.com/office/word/2018/wordml" xmlns:w16se="http://schemas.microsoft.com/office/word/2015/wordml/symex" xmlns:wpg="http://schemas.microsoft.com/office/word/2010/wordprocessingGroup" xmlns:wpi="http://schemas.microsoft.com/office/word/2010/wordprocessingInk" xmlns:wne="http://schemas.microsoft.com/office/word/2006/wordml" xmlns:wps="http://schemas.microsoft.com/office/word/2010/wordprocessingShape" mc:Ignorable="w14 w15 w16se w16cid w16 w16cex wp14">
   <w:abstractNum w:abstractNumId="0" w15:restartNumberingAfterBreak="0">
     <w:nsid w:val="FFFFFF82"/>
     <w:multiLevelType w:val="singleLevel"/>
@@ -23583,7 +23581,7 @@
 </file>
 
 <file path=word/styles.xml><?xml version="1.0" encoding="utf-8"?>
-<w:styles xmlns:mc="http://schemas.openxmlformats.org/markup-compatibility/2006" xmlns:r="http://schemas.openxmlformats.org/officeDocument/2006/relationships" xmlns:w="http://schemas.openxmlformats.org/wordprocessingml/2006/main" xmlns:w14="http://schemas.microsoft.com/office/word/2010/wordml" xmlns:w15="http://schemas.microsoft.com/office/word/2012/wordml" xmlns:w16cid="http://schemas.microsoft.com/office/word/2016/wordml/cid" xmlns:w16se="http://schemas.microsoft.com/office/word/2015/wordml/symex" mc:Ignorable="w14 w15 w16se w16cid">
+<w:styles xmlns:mc="http://schemas.openxmlformats.org/markup-compatibility/2006" xmlns:r="http://schemas.openxmlformats.org/officeDocument/2006/relationships" xmlns:w="http://schemas.openxmlformats.org/wordprocessingml/2006/main" xmlns:w14="http://schemas.microsoft.com/office/word/2010/wordml" xmlns:w15="http://schemas.microsoft.com/office/word/2012/wordml" xmlns:w16cex="http://schemas.microsoft.com/office/word/2018/wordml/cex" xmlns:w16cid="http://schemas.microsoft.com/office/word/2016/wordml/cid" xmlns:w16="http://schemas.microsoft.com/office/word/2018/wordml" xmlns:w16se="http://schemas.microsoft.com/office/word/2015/wordml/symex" mc:Ignorable="w14 w15 w16se w16cid w16 w16cex">
   <w:docDefaults>
     <w:rPrDefault>
       <w:rPr>
@@ -23593,7 +23591,7 @@
     </w:rPrDefault>
     <w:pPrDefault/>
   </w:docDefaults>
-  <w:latentStyles w:defLockedState="0" w:defUIPriority="99" w:defSemiHidden="0" w:defUnhideWhenUsed="0" w:defQFormat="0" w:count="375">
+  <w:latentStyles w:defLockedState="0" w:defUIPriority="99" w:defSemiHidden="0" w:defUnhideWhenUsed="0" w:defQFormat="0" w:count="376">
     <w:lsdException w:name="Normal" w:uiPriority="0" w:qFormat="1"/>
     <w:lsdException w:name="heading 1" w:uiPriority="0" w:qFormat="1"/>
     <w:lsdException w:name="heading 2" w:semiHidden="1" w:uiPriority="0" w:unhideWhenUsed="1" w:qFormat="1"/>
@@ -23742,11 +23740,11 @@
     <w:lsdException w:name="Table Elegant" w:semiHidden="1" w:unhideWhenUsed="1"/>
     <w:lsdException w:name="Table Professional" w:semiHidden="1" w:unhideWhenUsed="1"/>
     <w:lsdException w:name="Table Subtle 1" w:semiHidden="1" w:unhideWhenUsed="1"/>
+    <w:lsdException w:name="Table Subtle 2" w:semiHidden="1" w:unhideWhenUsed="1"/>
     <w:lsdException w:name="Table Web 1" w:semiHidden="1" w:unhideWhenUsed="1"/>
     <w:lsdException w:name="Table Web 2" w:semiHidden="1" w:unhideWhenUsed="1"/>
     <w:lsdException w:name="Balloon Text" w:semiHidden="1" w:unhideWhenUsed="1"/>
     <w:lsdException w:name="Table Grid" w:uiPriority="0"/>
-    <w:lsdException w:name="Table Theme" w:semiHidden="1" w:unhideWhenUsed="1"/>
     <w:lsdException w:name="Placeholder Text" w:semiHidden="1"/>
     <w:lsdException w:name="No Spacing" w:uiPriority="1" w:qFormat="1"/>
     <w:lsdException w:name="Light Shading" w:uiPriority="60"/>
@@ -23966,6 +23964,7 @@
     <w:lsdException w:name="Smart Hyperlink" w:semiHidden="1" w:unhideWhenUsed="1"/>
     <w:lsdException w:name="Hashtag" w:semiHidden="1" w:unhideWhenUsed="1"/>
     <w:lsdException w:name="Unresolved Mention" w:semiHidden="1" w:unhideWhenUsed="1"/>
+    <w:lsdException w:name="Smart Link" w:semiHidden="1" w:unhideWhenUsed="1"/>
   </w:latentStyles>
   <w:style w:type="paragraph" w:default="1" w:styleId="Normal">
     <w:name w:val="Normal"/>

</xml_diff>